<commit_message>
KhoaTM up code 07-5
</commit_message>
<xml_diff>
--- a/file_report/BC_Trần Minh Khoa_DPH.docx
+++ b/file_report/BC_Trần Minh Khoa_DPH.docx
@@ -1,6 +1,6 @@
 
 <file path=word/document.xml><?xml version="1.0" encoding="utf-8"?>
-<w:document xmlns:wpc="http://schemas.microsoft.com/office/word/2010/wordprocessingCanvas" xmlns:cx="http://schemas.microsoft.com/office/drawing/2014/chartex" xmlns:cx1="http://schemas.microsoft.com/office/drawing/2015/9/8/chartex" xmlns:cx2="http://schemas.microsoft.com/office/drawing/2015/10/21/chartex" xmlns:cx3="http://schemas.microsoft.com/office/drawing/2016/5/9/chartex" xmlns:cx4="http://schemas.microsoft.com/office/drawing/2016/5/10/chartex" xmlns:cx5="http://schemas.microsoft.com/office/drawing/2016/5/11/chartex" xmlns:cx6="http://schemas.microsoft.com/office/drawing/2016/5/12/chartex" xmlns:cx7="http://schemas.microsoft.com/office/drawing/2016/5/13/chartex" xmlns:cx8="http://schemas.microsoft.com/office/drawing/2016/5/14/chartex" xmlns:mc="http://schemas.openxmlformats.org/markup-compatibility/2006" xmlns:aink="http://schemas.microsoft.com/office/drawing/2016/ink" xmlns:am3d="http://schemas.microsoft.com/office/drawing/2017/model3d" xmlns:o="urn:schemas-microsoft-com:office:office" xmlns:r="http://schemas.openxmlformats.org/officeDocument/2006/relationships" xmlns:m="http://schemas.openxmlformats.org/officeDocument/2006/math" xmlns:v="urn:schemas-microsoft-com:vml" xmlns:wp14="http://schemas.microsoft.com/office/word/2010/wordprocessingDrawing" xmlns:wp="http://schemas.openxmlformats.org/drawingml/2006/wordprocessingDrawing" xmlns:w10="urn:schemas-microsoft-com:office:word" xmlns:w="http://schemas.openxmlformats.org/wordprocessingml/2006/main" xmlns:w14="http://schemas.microsoft.com/office/word/2010/wordml" xmlns:w15="http://schemas.microsoft.com/office/word/2012/wordml" xmlns:w16cex="http://schemas.microsoft.com/office/word/2018/wordml/cex" xmlns:w16cid="http://schemas.microsoft.com/office/word/2016/wordml/cid" xmlns:w16="http://schemas.microsoft.com/office/word/2018/wordml" xmlns:w16sdtdh="http://schemas.microsoft.com/office/word/2020/wordml/sdtdatahash" xmlns:w16se="http://schemas.microsoft.com/office/word/2015/wordml/symex" xmlns:wpg="http://schemas.microsoft.com/office/word/2010/wordprocessingGroup" xmlns:wpi="http://schemas.microsoft.com/office/word/2010/wordprocessingInk" xmlns:wne="http://schemas.microsoft.com/office/word/2006/wordml" xmlns:wps="http://schemas.microsoft.com/office/word/2010/wordprocessingShape" mc:Ignorable="w14 w15 w16se w16cid w16 w16cex w16sdtdh wp14">
+<w:document xmlns:wpc="http://schemas.microsoft.com/office/word/2010/wordprocessingCanvas" xmlns:cx="http://schemas.microsoft.com/office/drawing/2014/chartex" xmlns:cx1="http://schemas.microsoft.com/office/drawing/2015/9/8/chartex" xmlns:cx2="http://schemas.microsoft.com/office/drawing/2015/10/21/chartex" xmlns:cx3="http://schemas.microsoft.com/office/drawing/2016/5/9/chartex" xmlns:cx4="http://schemas.microsoft.com/office/drawing/2016/5/10/chartex" xmlns:cx5="http://schemas.microsoft.com/office/drawing/2016/5/11/chartex" xmlns:cx6="http://schemas.microsoft.com/office/drawing/2016/5/12/chartex" xmlns:cx7="http://schemas.microsoft.com/office/drawing/2016/5/13/chartex" xmlns:cx8="http://schemas.microsoft.com/office/drawing/2016/5/14/chartex" xmlns:mc="http://schemas.openxmlformats.org/markup-compatibility/2006" xmlns:aink="http://schemas.microsoft.com/office/drawing/2016/ink" xmlns:am3d="http://schemas.microsoft.com/office/drawing/2017/model3d" xmlns:o="urn:schemas-microsoft-com:office:office" xmlns:oel="http://schemas.microsoft.com/office/2019/extlst" xmlns:r="http://schemas.openxmlformats.org/officeDocument/2006/relationships" xmlns:m="http://schemas.openxmlformats.org/officeDocument/2006/math" xmlns:v="urn:schemas-microsoft-com:vml" xmlns:wp14="http://schemas.microsoft.com/office/word/2010/wordprocessingDrawing" xmlns:wp="http://schemas.openxmlformats.org/drawingml/2006/wordprocessingDrawing" xmlns:w10="urn:schemas-microsoft-com:office:word" xmlns:w="http://schemas.openxmlformats.org/wordprocessingml/2006/main" xmlns:w14="http://schemas.microsoft.com/office/word/2010/wordml" xmlns:w15="http://schemas.microsoft.com/office/word/2012/wordml" xmlns:w16cex="http://schemas.microsoft.com/office/word/2018/wordml/cex" xmlns:w16cid="http://schemas.microsoft.com/office/word/2016/wordml/cid" xmlns:w16="http://schemas.microsoft.com/office/word/2018/wordml" xmlns:w16sdtdh="http://schemas.microsoft.com/office/word/2020/wordml/sdtdatahash" xmlns:w16se="http://schemas.microsoft.com/office/word/2015/wordml/symex" xmlns:wpg="http://schemas.microsoft.com/office/word/2010/wordprocessingGroup" xmlns:wpi="http://schemas.microsoft.com/office/word/2010/wordprocessingInk" xmlns:wne="http://schemas.microsoft.com/office/word/2006/wordml" xmlns:wps="http://schemas.microsoft.com/office/word/2010/wordprocessingShape" mc:Ignorable="w14 w15 w16se w16cid w16 w16cex w16sdtdh wp14">
   <w:body>
     <w:p>
       <w:pPr>
@@ -403,7 +403,7 @@
           </mc:Choice>
           <mc:Fallback>
             <w:pict>
-              <v:line w14:anchorId="050A549E" id="Straight Connector 1" o:spid="_x0000_s1026" style="position:absolute;z-index:251656192;visibility:visible;mso-wrap-style:square;mso-wrap-distance-left:9pt;mso-wrap-distance-top:0;mso-wrap-distance-right:9pt;mso-wrap-distance-bottom:0;mso-position-horizontal:absolute;mso-position-horizontal-relative:text;mso-position-vertical:absolute;mso-position-vertical-relative:text" from="165.25pt,16.1pt" to="258.75pt,16.1pt" o:gfxdata="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" strokecolor="black [3200]" strokeweight=".5pt">
+              <v:line w14:anchorId="56B5383D" id="Straight Connector 1" o:spid="_x0000_s1026" style="position:absolute;z-index:251656192;visibility:visible;mso-wrap-style:square;mso-wrap-distance-left:9pt;mso-wrap-distance-top:0;mso-wrap-distance-right:9pt;mso-wrap-distance-bottom:0;mso-position-horizontal:absolute;mso-position-horizontal-relative:text;mso-position-vertical:absolute;mso-position-vertical-relative:text" from="165.25pt,16.1pt" to="258.75pt,16.1pt" o:gfxdata="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" strokecolor="black [3200]" strokeweight=".5pt">
                 <v:stroke joinstyle="miter"/>
               </v:line>
             </w:pict>
@@ -1187,7 +1187,7 @@
           </mc:Choice>
           <mc:Fallback>
             <w:pict>
-              <v:line w14:anchorId="7DB95E99" id="Straight Connector 4" o:spid="_x0000_s1026" style="position:absolute;z-index:251658240;visibility:visible;mso-wrap-style:square;mso-wrap-distance-left:9pt;mso-wrap-distance-top:0;mso-wrap-distance-right:9pt;mso-wrap-distance-bottom:0;mso-position-horizontal:absolute;mso-position-horizontal-relative:text;mso-position-vertical:absolute;mso-position-vertical-relative:text" from="165.25pt,16.1pt" to="258.75pt,16.1pt" o:gfxdata="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" strokecolor="black [3200]" strokeweight=".5pt">
+              <v:line w14:anchorId="6D8D215D" id="Straight Connector 4" o:spid="_x0000_s1026" style="position:absolute;z-index:251658240;visibility:visible;mso-wrap-style:square;mso-wrap-distance-left:9pt;mso-wrap-distance-top:0;mso-wrap-distance-right:9pt;mso-wrap-distance-bottom:0;mso-position-horizontal:absolute;mso-position-horizontal-relative:text;mso-position-vertical:absolute;mso-position-vertical-relative:text" from="165.25pt,16.1pt" to="258.75pt,16.1pt" o:gfxdata="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" strokecolor="black [3200]" strokeweight=".5pt">
                 <v:stroke joinstyle="miter"/>
               </v:line>
             </w:pict>
@@ -45044,6 +45044,7 @@
     <w:p>
       <w:pPr>
         <w:pStyle w:val="hinh"/>
+        <w:jc w:val="center"/>
       </w:pPr>
       <w:bookmarkStart w:id="129" w:name="_Toc101280019"/>
       <w:r>
@@ -64510,7 +64511,7 @@
 </file>
 
 <file path=word/endnotes.xml><?xml version="1.0" encoding="utf-8"?>
-<w:endnotes xmlns:wpc="http://schemas.microsoft.com/office/word/2010/wordprocessingCanvas" xmlns:cx="http://schemas.microsoft.com/office/drawing/2014/chartex" xmlns:cx1="http://schemas.microsoft.com/office/drawing/2015/9/8/chartex" xmlns:cx2="http://schemas.microsoft.com/office/drawing/2015/10/21/chartex" xmlns:cx3="http://schemas.microsoft.com/office/drawing/2016/5/9/chartex" xmlns:cx4="http://schemas.microsoft.com/office/drawing/2016/5/10/chartex" xmlns:cx5="http://schemas.microsoft.com/office/drawing/2016/5/11/chartex" xmlns:cx6="http://schemas.microsoft.com/office/drawing/2016/5/12/chartex" xmlns:cx7="http://schemas.microsoft.com/office/drawing/2016/5/13/chartex" xmlns:cx8="http://schemas.microsoft.com/office/drawing/2016/5/14/chartex" xmlns:mc="http://schemas.openxmlformats.org/markup-compatibility/2006" xmlns:aink="http://schemas.microsoft.com/office/drawing/2016/ink" xmlns:am3d="http://schemas.microsoft.com/office/drawing/2017/model3d" xmlns:o="urn:schemas-microsoft-com:office:office" xmlns:r="http://schemas.openxmlformats.org/officeDocument/2006/relationships" xmlns:m="http://schemas.openxmlformats.org/officeDocument/2006/math" xmlns:v="urn:schemas-microsoft-com:vml" xmlns:wp14="http://schemas.microsoft.com/office/word/2010/wordprocessingDrawing" xmlns:wp="http://schemas.openxmlformats.org/drawingml/2006/wordprocessingDrawing" xmlns:w10="urn:schemas-microsoft-com:office:word" xmlns:w="http://schemas.openxmlformats.org/wordprocessingml/2006/main" xmlns:w14="http://schemas.microsoft.com/office/word/2010/wordml" xmlns:w15="http://schemas.microsoft.com/office/word/2012/wordml" xmlns:w16cex="http://schemas.microsoft.com/office/word/2018/wordml/cex" xmlns:w16cid="http://schemas.microsoft.com/office/word/2016/wordml/cid" xmlns:w16="http://schemas.microsoft.com/office/word/2018/wordml" xmlns:w16sdtdh="http://schemas.microsoft.com/office/word/2020/wordml/sdtdatahash" xmlns:w16se="http://schemas.microsoft.com/office/word/2015/wordml/symex" xmlns:wpg="http://schemas.microsoft.com/office/word/2010/wordprocessingGroup" xmlns:wpi="http://schemas.microsoft.com/office/word/2010/wordprocessingInk" xmlns:wne="http://schemas.microsoft.com/office/word/2006/wordml" xmlns:wps="http://schemas.microsoft.com/office/word/2010/wordprocessingShape" mc:Ignorable="w14 w15 w16se w16cid w16 w16cex w16sdtdh wp14">
+<w:endnotes xmlns:wpc="http://schemas.microsoft.com/office/word/2010/wordprocessingCanvas" xmlns:cx="http://schemas.microsoft.com/office/drawing/2014/chartex" xmlns:cx1="http://schemas.microsoft.com/office/drawing/2015/9/8/chartex" xmlns:cx2="http://schemas.microsoft.com/office/drawing/2015/10/21/chartex" xmlns:cx3="http://schemas.microsoft.com/office/drawing/2016/5/9/chartex" xmlns:cx4="http://schemas.microsoft.com/office/drawing/2016/5/10/chartex" xmlns:cx5="http://schemas.microsoft.com/office/drawing/2016/5/11/chartex" xmlns:cx6="http://schemas.microsoft.com/office/drawing/2016/5/12/chartex" xmlns:cx7="http://schemas.microsoft.com/office/drawing/2016/5/13/chartex" xmlns:cx8="http://schemas.microsoft.com/office/drawing/2016/5/14/chartex" xmlns:mc="http://schemas.openxmlformats.org/markup-compatibility/2006" xmlns:aink="http://schemas.microsoft.com/office/drawing/2016/ink" xmlns:am3d="http://schemas.microsoft.com/office/drawing/2017/model3d" xmlns:o="urn:schemas-microsoft-com:office:office" xmlns:oel="http://schemas.microsoft.com/office/2019/extlst" xmlns:r="http://schemas.openxmlformats.org/officeDocument/2006/relationships" xmlns:m="http://schemas.openxmlformats.org/officeDocument/2006/math" xmlns:v="urn:schemas-microsoft-com:vml" xmlns:wp14="http://schemas.microsoft.com/office/word/2010/wordprocessingDrawing" xmlns:wp="http://schemas.openxmlformats.org/drawingml/2006/wordprocessingDrawing" xmlns:w10="urn:schemas-microsoft-com:office:word" xmlns:w="http://schemas.openxmlformats.org/wordprocessingml/2006/main" xmlns:w14="http://schemas.microsoft.com/office/word/2010/wordml" xmlns:w15="http://schemas.microsoft.com/office/word/2012/wordml" xmlns:w16cex="http://schemas.microsoft.com/office/word/2018/wordml/cex" xmlns:w16cid="http://schemas.microsoft.com/office/word/2016/wordml/cid" xmlns:w16="http://schemas.microsoft.com/office/word/2018/wordml" xmlns:w16sdtdh="http://schemas.microsoft.com/office/word/2020/wordml/sdtdatahash" xmlns:w16se="http://schemas.microsoft.com/office/word/2015/wordml/symex" xmlns:wpg="http://schemas.microsoft.com/office/word/2010/wordprocessingGroup" xmlns:wpi="http://schemas.microsoft.com/office/word/2010/wordprocessingInk" xmlns:wne="http://schemas.microsoft.com/office/word/2006/wordml" xmlns:wps="http://schemas.microsoft.com/office/word/2010/wordprocessingShape" mc:Ignorable="w14 w15 w16se w16cid w16 w16cex w16sdtdh wp14">
   <w:endnote w:type="separator" w:id="-1">
     <w:p>
       <w:r>
@@ -64529,7 +64530,7 @@
 </file>
 
 <file path=word/footer1.xml><?xml version="1.0" encoding="utf-8"?>
-<w:ftr xmlns:wpc="http://schemas.microsoft.com/office/word/2010/wordprocessingCanvas" xmlns:cx="http://schemas.microsoft.com/office/drawing/2014/chartex" xmlns:cx1="http://schemas.microsoft.com/office/drawing/2015/9/8/chartex" xmlns:cx2="http://schemas.microsoft.com/office/drawing/2015/10/21/chartex" xmlns:cx3="http://schemas.microsoft.com/office/drawing/2016/5/9/chartex" xmlns:cx4="http://schemas.microsoft.com/office/drawing/2016/5/10/chartex" xmlns:cx5="http://schemas.microsoft.com/office/drawing/2016/5/11/chartex" xmlns:cx6="http://schemas.microsoft.com/office/drawing/2016/5/12/chartex" xmlns:cx7="http://schemas.microsoft.com/office/drawing/2016/5/13/chartex" xmlns:cx8="http://schemas.microsoft.com/office/drawing/2016/5/14/chartex" xmlns:mc="http://schemas.openxmlformats.org/markup-compatibility/2006" xmlns:aink="http://schemas.microsoft.com/office/drawing/2016/ink" xmlns:am3d="http://schemas.microsoft.com/office/drawing/2017/model3d" xmlns:o="urn:schemas-microsoft-com:office:office" xmlns:r="http://schemas.openxmlformats.org/officeDocument/2006/relationships" xmlns:m="http://schemas.openxmlformats.org/officeDocument/2006/math" xmlns:v="urn:schemas-microsoft-com:vml" xmlns:wp14="http://schemas.microsoft.com/office/word/2010/wordprocessingDrawing" xmlns:wp="http://schemas.openxmlformats.org/drawingml/2006/wordprocessingDrawing" xmlns:w10="urn:schemas-microsoft-com:office:word" xmlns:w="http://schemas.openxmlformats.org/wordprocessingml/2006/main" xmlns:w14="http://schemas.microsoft.com/office/word/2010/wordml" xmlns:w15="http://schemas.microsoft.com/office/word/2012/wordml" xmlns:w16cex="http://schemas.microsoft.com/office/word/2018/wordml/cex" xmlns:w16cid="http://schemas.microsoft.com/office/word/2016/wordml/cid" xmlns:w16="http://schemas.microsoft.com/office/word/2018/wordml" xmlns:w16sdtdh="http://schemas.microsoft.com/office/word/2020/wordml/sdtdatahash" xmlns:w16se="http://schemas.microsoft.com/office/word/2015/wordml/symex" xmlns:wpg="http://schemas.microsoft.com/office/word/2010/wordprocessingGroup" xmlns:wpi="http://schemas.microsoft.com/office/word/2010/wordprocessingInk" xmlns:wne="http://schemas.microsoft.com/office/word/2006/wordml" xmlns:wps="http://schemas.microsoft.com/office/word/2010/wordprocessingShape" mc:Ignorable="w14 w15 w16se w16cid w16 w16cex w16sdtdh wp14">
+<w:ftr xmlns:wpc="http://schemas.microsoft.com/office/word/2010/wordprocessingCanvas" xmlns:cx="http://schemas.microsoft.com/office/drawing/2014/chartex" xmlns:cx1="http://schemas.microsoft.com/office/drawing/2015/9/8/chartex" xmlns:cx2="http://schemas.microsoft.com/office/drawing/2015/10/21/chartex" xmlns:cx3="http://schemas.microsoft.com/office/drawing/2016/5/9/chartex" xmlns:cx4="http://schemas.microsoft.com/office/drawing/2016/5/10/chartex" xmlns:cx5="http://schemas.microsoft.com/office/drawing/2016/5/11/chartex" xmlns:cx6="http://schemas.microsoft.com/office/drawing/2016/5/12/chartex" xmlns:cx7="http://schemas.microsoft.com/office/drawing/2016/5/13/chartex" xmlns:cx8="http://schemas.microsoft.com/office/drawing/2016/5/14/chartex" xmlns:mc="http://schemas.openxmlformats.org/markup-compatibility/2006" xmlns:aink="http://schemas.microsoft.com/office/drawing/2016/ink" xmlns:am3d="http://schemas.microsoft.com/office/drawing/2017/model3d" xmlns:o="urn:schemas-microsoft-com:office:office" xmlns:oel="http://schemas.microsoft.com/office/2019/extlst" xmlns:r="http://schemas.openxmlformats.org/officeDocument/2006/relationships" xmlns:m="http://schemas.openxmlformats.org/officeDocument/2006/math" xmlns:v="urn:schemas-microsoft-com:vml" xmlns:wp14="http://schemas.microsoft.com/office/word/2010/wordprocessingDrawing" xmlns:wp="http://schemas.openxmlformats.org/drawingml/2006/wordprocessingDrawing" xmlns:w10="urn:schemas-microsoft-com:office:word" xmlns:w="http://schemas.openxmlformats.org/wordprocessingml/2006/main" xmlns:w14="http://schemas.microsoft.com/office/word/2010/wordml" xmlns:w15="http://schemas.microsoft.com/office/word/2012/wordml" xmlns:w16cex="http://schemas.microsoft.com/office/word/2018/wordml/cex" xmlns:w16cid="http://schemas.microsoft.com/office/word/2016/wordml/cid" xmlns:w16="http://schemas.microsoft.com/office/word/2018/wordml" xmlns:w16sdtdh="http://schemas.microsoft.com/office/word/2020/wordml/sdtdatahash" xmlns:w16se="http://schemas.microsoft.com/office/word/2015/wordml/symex" xmlns:wpg="http://schemas.microsoft.com/office/word/2010/wordprocessingGroup" xmlns:wpi="http://schemas.microsoft.com/office/word/2010/wordprocessingInk" xmlns:wne="http://schemas.microsoft.com/office/word/2006/wordml" xmlns:wps="http://schemas.microsoft.com/office/word/2010/wordprocessingShape" mc:Ignorable="w14 w15 w16se w16cid w16 w16cex w16sdtdh wp14">
   <w:sdt>
     <w:sdtPr>
       <w:id w:val="-867214045"/>
@@ -64561,7 +64562,7 @@
 </file>
 
 <file path=word/footer10.xml><?xml version="1.0" encoding="utf-8"?>
-<w:ftr xmlns:wpc="http://schemas.microsoft.com/office/word/2010/wordprocessingCanvas" xmlns:cx="http://schemas.microsoft.com/office/drawing/2014/chartex" xmlns:cx1="http://schemas.microsoft.com/office/drawing/2015/9/8/chartex" xmlns:cx2="http://schemas.microsoft.com/office/drawing/2015/10/21/chartex" xmlns:cx3="http://schemas.microsoft.com/office/drawing/2016/5/9/chartex" xmlns:cx4="http://schemas.microsoft.com/office/drawing/2016/5/10/chartex" xmlns:cx5="http://schemas.microsoft.com/office/drawing/2016/5/11/chartex" xmlns:cx6="http://schemas.microsoft.com/office/drawing/2016/5/12/chartex" xmlns:cx7="http://schemas.microsoft.com/office/drawing/2016/5/13/chartex" xmlns:cx8="http://schemas.microsoft.com/office/drawing/2016/5/14/chartex" xmlns:mc="http://schemas.openxmlformats.org/markup-compatibility/2006" xmlns:aink="http://schemas.microsoft.com/office/drawing/2016/ink" xmlns:am3d="http://schemas.microsoft.com/office/drawing/2017/model3d" xmlns:o="urn:schemas-microsoft-com:office:office" xmlns:r="http://schemas.openxmlformats.org/officeDocument/2006/relationships" xmlns:m="http://schemas.openxmlformats.org/officeDocument/2006/math" xmlns:v="urn:schemas-microsoft-com:vml" xmlns:wp14="http://schemas.microsoft.com/office/word/2010/wordprocessingDrawing" xmlns:wp="http://schemas.openxmlformats.org/drawingml/2006/wordprocessingDrawing" xmlns:w10="urn:schemas-microsoft-com:office:word" xmlns:w="http://schemas.openxmlformats.org/wordprocessingml/2006/main" xmlns:w14="http://schemas.microsoft.com/office/word/2010/wordml" xmlns:w15="http://schemas.microsoft.com/office/word/2012/wordml" xmlns:w16cex="http://schemas.microsoft.com/office/word/2018/wordml/cex" xmlns:w16cid="http://schemas.microsoft.com/office/word/2016/wordml/cid" xmlns:w16="http://schemas.microsoft.com/office/word/2018/wordml" xmlns:w16sdtdh="http://schemas.microsoft.com/office/word/2020/wordml/sdtdatahash" xmlns:w16se="http://schemas.microsoft.com/office/word/2015/wordml/symex" xmlns:wpg="http://schemas.microsoft.com/office/word/2010/wordprocessingGroup" xmlns:wpi="http://schemas.microsoft.com/office/word/2010/wordprocessingInk" xmlns:wne="http://schemas.microsoft.com/office/word/2006/wordml" xmlns:wps="http://schemas.microsoft.com/office/word/2010/wordprocessingShape" mc:Ignorable="w14 w15 w16se w16cid w16 w16cex w16sdtdh wp14">
+<w:ftr xmlns:wpc="http://schemas.microsoft.com/office/word/2010/wordprocessingCanvas" xmlns:cx="http://schemas.microsoft.com/office/drawing/2014/chartex" xmlns:cx1="http://schemas.microsoft.com/office/drawing/2015/9/8/chartex" xmlns:cx2="http://schemas.microsoft.com/office/drawing/2015/10/21/chartex" xmlns:cx3="http://schemas.microsoft.com/office/drawing/2016/5/9/chartex" xmlns:cx4="http://schemas.microsoft.com/office/drawing/2016/5/10/chartex" xmlns:cx5="http://schemas.microsoft.com/office/drawing/2016/5/11/chartex" xmlns:cx6="http://schemas.microsoft.com/office/drawing/2016/5/12/chartex" xmlns:cx7="http://schemas.microsoft.com/office/drawing/2016/5/13/chartex" xmlns:cx8="http://schemas.microsoft.com/office/drawing/2016/5/14/chartex" xmlns:mc="http://schemas.openxmlformats.org/markup-compatibility/2006" xmlns:aink="http://schemas.microsoft.com/office/drawing/2016/ink" xmlns:am3d="http://schemas.microsoft.com/office/drawing/2017/model3d" xmlns:o="urn:schemas-microsoft-com:office:office" xmlns:oel="http://schemas.microsoft.com/office/2019/extlst" xmlns:r="http://schemas.openxmlformats.org/officeDocument/2006/relationships" xmlns:m="http://schemas.openxmlformats.org/officeDocument/2006/math" xmlns:v="urn:schemas-microsoft-com:vml" xmlns:wp14="http://schemas.microsoft.com/office/word/2010/wordprocessingDrawing" xmlns:wp="http://schemas.openxmlformats.org/drawingml/2006/wordprocessingDrawing" xmlns:w10="urn:schemas-microsoft-com:office:word" xmlns:w="http://schemas.openxmlformats.org/wordprocessingml/2006/main" xmlns:w14="http://schemas.microsoft.com/office/word/2010/wordml" xmlns:w15="http://schemas.microsoft.com/office/word/2012/wordml" xmlns:w16cex="http://schemas.microsoft.com/office/word/2018/wordml/cex" xmlns:w16cid="http://schemas.microsoft.com/office/word/2016/wordml/cid" xmlns:w16="http://schemas.microsoft.com/office/word/2018/wordml" xmlns:w16sdtdh="http://schemas.microsoft.com/office/word/2020/wordml/sdtdatahash" xmlns:w16se="http://schemas.microsoft.com/office/word/2015/wordml/symex" xmlns:wpg="http://schemas.microsoft.com/office/word/2010/wordprocessingGroup" xmlns:wpi="http://schemas.microsoft.com/office/word/2010/wordprocessingInk" xmlns:wne="http://schemas.microsoft.com/office/word/2006/wordml" xmlns:wps="http://schemas.microsoft.com/office/word/2010/wordprocessingShape" mc:Ignorable="w14 w15 w16se w16cid w16 w16cex w16sdtdh wp14">
   <w:p>
     <w:pPr>
       <w:pStyle w:val="Footer"/>
@@ -64571,7 +64572,7 @@
 </file>
 
 <file path=word/footer2.xml><?xml version="1.0" encoding="utf-8"?>
-<w:ftr xmlns:wpc="http://schemas.microsoft.com/office/word/2010/wordprocessingCanvas" xmlns:cx="http://schemas.microsoft.com/office/drawing/2014/chartex" xmlns:cx1="http://schemas.microsoft.com/office/drawing/2015/9/8/chartex" xmlns:cx2="http://schemas.microsoft.com/office/drawing/2015/10/21/chartex" xmlns:cx3="http://schemas.microsoft.com/office/drawing/2016/5/9/chartex" xmlns:cx4="http://schemas.microsoft.com/office/drawing/2016/5/10/chartex" xmlns:cx5="http://schemas.microsoft.com/office/drawing/2016/5/11/chartex" xmlns:cx6="http://schemas.microsoft.com/office/drawing/2016/5/12/chartex" xmlns:cx7="http://schemas.microsoft.com/office/drawing/2016/5/13/chartex" xmlns:cx8="http://schemas.microsoft.com/office/drawing/2016/5/14/chartex" xmlns:mc="http://schemas.openxmlformats.org/markup-compatibility/2006" xmlns:aink="http://schemas.microsoft.com/office/drawing/2016/ink" xmlns:am3d="http://schemas.microsoft.com/office/drawing/2017/model3d" xmlns:o="urn:schemas-microsoft-com:office:office" xmlns:r="http://schemas.openxmlformats.org/officeDocument/2006/relationships" xmlns:m="http://schemas.openxmlformats.org/officeDocument/2006/math" xmlns:v="urn:schemas-microsoft-com:vml" xmlns:wp14="http://schemas.microsoft.com/office/word/2010/wordprocessingDrawing" xmlns:wp="http://schemas.openxmlformats.org/drawingml/2006/wordprocessingDrawing" xmlns:w10="urn:schemas-microsoft-com:office:word" xmlns:w="http://schemas.openxmlformats.org/wordprocessingml/2006/main" xmlns:w14="http://schemas.microsoft.com/office/word/2010/wordml" xmlns:w15="http://schemas.microsoft.com/office/word/2012/wordml" xmlns:w16cex="http://schemas.microsoft.com/office/word/2018/wordml/cex" xmlns:w16cid="http://schemas.microsoft.com/office/word/2016/wordml/cid" xmlns:w16="http://schemas.microsoft.com/office/word/2018/wordml" xmlns:w16sdtdh="http://schemas.microsoft.com/office/word/2020/wordml/sdtdatahash" xmlns:w16se="http://schemas.microsoft.com/office/word/2015/wordml/symex" xmlns:wpg="http://schemas.microsoft.com/office/word/2010/wordprocessingGroup" xmlns:wpi="http://schemas.microsoft.com/office/word/2010/wordprocessingInk" xmlns:wne="http://schemas.microsoft.com/office/word/2006/wordml" xmlns:wps="http://schemas.microsoft.com/office/word/2010/wordprocessingShape" mc:Ignorable="w14 w15 w16se w16cid w16 w16cex w16sdtdh wp14">
+<w:ftr xmlns:wpc="http://schemas.microsoft.com/office/word/2010/wordprocessingCanvas" xmlns:cx="http://schemas.microsoft.com/office/drawing/2014/chartex" xmlns:cx1="http://schemas.microsoft.com/office/drawing/2015/9/8/chartex" xmlns:cx2="http://schemas.microsoft.com/office/drawing/2015/10/21/chartex" xmlns:cx3="http://schemas.microsoft.com/office/drawing/2016/5/9/chartex" xmlns:cx4="http://schemas.microsoft.com/office/drawing/2016/5/10/chartex" xmlns:cx5="http://schemas.microsoft.com/office/drawing/2016/5/11/chartex" xmlns:cx6="http://schemas.microsoft.com/office/drawing/2016/5/12/chartex" xmlns:cx7="http://schemas.microsoft.com/office/drawing/2016/5/13/chartex" xmlns:cx8="http://schemas.microsoft.com/office/drawing/2016/5/14/chartex" xmlns:mc="http://schemas.openxmlformats.org/markup-compatibility/2006" xmlns:aink="http://schemas.microsoft.com/office/drawing/2016/ink" xmlns:am3d="http://schemas.microsoft.com/office/drawing/2017/model3d" xmlns:o="urn:schemas-microsoft-com:office:office" xmlns:oel="http://schemas.microsoft.com/office/2019/extlst" xmlns:r="http://schemas.openxmlformats.org/officeDocument/2006/relationships" xmlns:m="http://schemas.openxmlformats.org/officeDocument/2006/math" xmlns:v="urn:schemas-microsoft-com:vml" xmlns:wp14="http://schemas.microsoft.com/office/word/2010/wordprocessingDrawing" xmlns:wp="http://schemas.openxmlformats.org/drawingml/2006/wordprocessingDrawing" xmlns:w10="urn:schemas-microsoft-com:office:word" xmlns:w="http://schemas.openxmlformats.org/wordprocessingml/2006/main" xmlns:w14="http://schemas.microsoft.com/office/word/2010/wordml" xmlns:w15="http://schemas.microsoft.com/office/word/2012/wordml" xmlns:w16cex="http://schemas.microsoft.com/office/word/2018/wordml/cex" xmlns:w16cid="http://schemas.microsoft.com/office/word/2016/wordml/cid" xmlns:w16="http://schemas.microsoft.com/office/word/2018/wordml" xmlns:w16sdtdh="http://schemas.microsoft.com/office/word/2020/wordml/sdtdatahash" xmlns:w16se="http://schemas.microsoft.com/office/word/2015/wordml/symex" xmlns:wpg="http://schemas.microsoft.com/office/word/2010/wordprocessingGroup" xmlns:wpi="http://schemas.microsoft.com/office/word/2010/wordprocessingInk" xmlns:wne="http://schemas.microsoft.com/office/word/2006/wordml" xmlns:wps="http://schemas.microsoft.com/office/word/2010/wordprocessingShape" mc:Ignorable="w14 w15 w16se w16cid w16 w16cex w16sdtdh wp14">
   <w:sdt>
     <w:sdtPr>
       <w:id w:val="-93404620"/>
@@ -64624,7 +64625,7 @@
 </file>
 
 <file path=word/footer3.xml><?xml version="1.0" encoding="utf-8"?>
-<w:ftr xmlns:wpc="http://schemas.microsoft.com/office/word/2010/wordprocessingCanvas" xmlns:cx="http://schemas.microsoft.com/office/drawing/2014/chartex" xmlns:cx1="http://schemas.microsoft.com/office/drawing/2015/9/8/chartex" xmlns:cx2="http://schemas.microsoft.com/office/drawing/2015/10/21/chartex" xmlns:cx3="http://schemas.microsoft.com/office/drawing/2016/5/9/chartex" xmlns:cx4="http://schemas.microsoft.com/office/drawing/2016/5/10/chartex" xmlns:cx5="http://schemas.microsoft.com/office/drawing/2016/5/11/chartex" xmlns:cx6="http://schemas.microsoft.com/office/drawing/2016/5/12/chartex" xmlns:cx7="http://schemas.microsoft.com/office/drawing/2016/5/13/chartex" xmlns:cx8="http://schemas.microsoft.com/office/drawing/2016/5/14/chartex" xmlns:mc="http://schemas.openxmlformats.org/markup-compatibility/2006" xmlns:aink="http://schemas.microsoft.com/office/drawing/2016/ink" xmlns:am3d="http://schemas.microsoft.com/office/drawing/2017/model3d" xmlns:o="urn:schemas-microsoft-com:office:office" xmlns:r="http://schemas.openxmlformats.org/officeDocument/2006/relationships" xmlns:m="http://schemas.openxmlformats.org/officeDocument/2006/math" xmlns:v="urn:schemas-microsoft-com:vml" xmlns:wp14="http://schemas.microsoft.com/office/word/2010/wordprocessingDrawing" xmlns:wp="http://schemas.openxmlformats.org/drawingml/2006/wordprocessingDrawing" xmlns:w10="urn:schemas-microsoft-com:office:word" xmlns:w="http://schemas.openxmlformats.org/wordprocessingml/2006/main" xmlns:w14="http://schemas.microsoft.com/office/word/2010/wordml" xmlns:w15="http://schemas.microsoft.com/office/word/2012/wordml" xmlns:w16cex="http://schemas.microsoft.com/office/word/2018/wordml/cex" xmlns:w16cid="http://schemas.microsoft.com/office/word/2016/wordml/cid" xmlns:w16="http://schemas.microsoft.com/office/word/2018/wordml" xmlns:w16sdtdh="http://schemas.microsoft.com/office/word/2020/wordml/sdtdatahash" xmlns:w16se="http://schemas.microsoft.com/office/word/2015/wordml/symex" xmlns:wpg="http://schemas.microsoft.com/office/word/2010/wordprocessingGroup" xmlns:wpi="http://schemas.microsoft.com/office/word/2010/wordprocessingInk" xmlns:wne="http://schemas.microsoft.com/office/word/2006/wordml" xmlns:wps="http://schemas.microsoft.com/office/word/2010/wordprocessingShape" mc:Ignorable="w14 w15 w16se w16cid w16 w16cex w16sdtdh wp14">
+<w:ftr xmlns:wpc="http://schemas.microsoft.com/office/word/2010/wordprocessingCanvas" xmlns:cx="http://schemas.microsoft.com/office/drawing/2014/chartex" xmlns:cx1="http://schemas.microsoft.com/office/drawing/2015/9/8/chartex" xmlns:cx2="http://schemas.microsoft.com/office/drawing/2015/10/21/chartex" xmlns:cx3="http://schemas.microsoft.com/office/drawing/2016/5/9/chartex" xmlns:cx4="http://schemas.microsoft.com/office/drawing/2016/5/10/chartex" xmlns:cx5="http://schemas.microsoft.com/office/drawing/2016/5/11/chartex" xmlns:cx6="http://schemas.microsoft.com/office/drawing/2016/5/12/chartex" xmlns:cx7="http://schemas.microsoft.com/office/drawing/2016/5/13/chartex" xmlns:cx8="http://schemas.microsoft.com/office/drawing/2016/5/14/chartex" xmlns:mc="http://schemas.openxmlformats.org/markup-compatibility/2006" xmlns:aink="http://schemas.microsoft.com/office/drawing/2016/ink" xmlns:am3d="http://schemas.microsoft.com/office/drawing/2017/model3d" xmlns:o="urn:schemas-microsoft-com:office:office" xmlns:oel="http://schemas.microsoft.com/office/2019/extlst" xmlns:r="http://schemas.openxmlformats.org/officeDocument/2006/relationships" xmlns:m="http://schemas.openxmlformats.org/officeDocument/2006/math" xmlns:v="urn:schemas-microsoft-com:vml" xmlns:wp14="http://schemas.microsoft.com/office/word/2010/wordprocessingDrawing" xmlns:wp="http://schemas.openxmlformats.org/drawingml/2006/wordprocessingDrawing" xmlns:w10="urn:schemas-microsoft-com:office:word" xmlns:w="http://schemas.openxmlformats.org/wordprocessingml/2006/main" xmlns:w14="http://schemas.microsoft.com/office/word/2010/wordml" xmlns:w15="http://schemas.microsoft.com/office/word/2012/wordml" xmlns:w16cex="http://schemas.microsoft.com/office/word/2018/wordml/cex" xmlns:w16cid="http://schemas.microsoft.com/office/word/2016/wordml/cid" xmlns:w16="http://schemas.microsoft.com/office/word/2018/wordml" xmlns:w16sdtdh="http://schemas.microsoft.com/office/word/2020/wordml/sdtdatahash" xmlns:w16se="http://schemas.microsoft.com/office/word/2015/wordml/symex" xmlns:wpg="http://schemas.microsoft.com/office/word/2010/wordprocessingGroup" xmlns:wpi="http://schemas.microsoft.com/office/word/2010/wordprocessingInk" xmlns:wne="http://schemas.microsoft.com/office/word/2006/wordml" xmlns:wps="http://schemas.microsoft.com/office/word/2010/wordprocessingShape" mc:Ignorable="w14 w15 w16se w16cid w16 w16cex w16sdtdh wp14">
   <w:p>
     <w:pPr>
       <w:pStyle w:val="Footer"/>
@@ -64637,7 +64638,7 @@
 </file>
 
 <file path=word/footer4.xml><?xml version="1.0" encoding="utf-8"?>
-<w:ftr xmlns:wpc="http://schemas.microsoft.com/office/word/2010/wordprocessingCanvas" xmlns:cx="http://schemas.microsoft.com/office/drawing/2014/chartex" xmlns:cx1="http://schemas.microsoft.com/office/drawing/2015/9/8/chartex" xmlns:cx2="http://schemas.microsoft.com/office/drawing/2015/10/21/chartex" xmlns:cx3="http://schemas.microsoft.com/office/drawing/2016/5/9/chartex" xmlns:cx4="http://schemas.microsoft.com/office/drawing/2016/5/10/chartex" xmlns:cx5="http://schemas.microsoft.com/office/drawing/2016/5/11/chartex" xmlns:cx6="http://schemas.microsoft.com/office/drawing/2016/5/12/chartex" xmlns:cx7="http://schemas.microsoft.com/office/drawing/2016/5/13/chartex" xmlns:cx8="http://schemas.microsoft.com/office/drawing/2016/5/14/chartex" xmlns:mc="http://schemas.openxmlformats.org/markup-compatibility/2006" xmlns:aink="http://schemas.microsoft.com/office/drawing/2016/ink" xmlns:am3d="http://schemas.microsoft.com/office/drawing/2017/model3d" xmlns:o="urn:schemas-microsoft-com:office:office" xmlns:r="http://schemas.openxmlformats.org/officeDocument/2006/relationships" xmlns:m="http://schemas.openxmlformats.org/officeDocument/2006/math" xmlns:v="urn:schemas-microsoft-com:vml" xmlns:wp14="http://schemas.microsoft.com/office/word/2010/wordprocessingDrawing" xmlns:wp="http://schemas.openxmlformats.org/drawingml/2006/wordprocessingDrawing" xmlns:w10="urn:schemas-microsoft-com:office:word" xmlns:w="http://schemas.openxmlformats.org/wordprocessingml/2006/main" xmlns:w14="http://schemas.microsoft.com/office/word/2010/wordml" xmlns:w15="http://schemas.microsoft.com/office/word/2012/wordml" xmlns:w16cex="http://schemas.microsoft.com/office/word/2018/wordml/cex" xmlns:w16cid="http://schemas.microsoft.com/office/word/2016/wordml/cid" xmlns:w16="http://schemas.microsoft.com/office/word/2018/wordml" xmlns:w16sdtdh="http://schemas.microsoft.com/office/word/2020/wordml/sdtdatahash" xmlns:w16se="http://schemas.microsoft.com/office/word/2015/wordml/symex" xmlns:wpg="http://schemas.microsoft.com/office/word/2010/wordprocessingGroup" xmlns:wpi="http://schemas.microsoft.com/office/word/2010/wordprocessingInk" xmlns:wne="http://schemas.microsoft.com/office/word/2006/wordml" xmlns:wps="http://schemas.microsoft.com/office/word/2010/wordprocessingShape" mc:Ignorable="w14 w15 w16se w16cid w16 w16cex w16sdtdh wp14">
+<w:ftr xmlns:wpc="http://schemas.microsoft.com/office/word/2010/wordprocessingCanvas" xmlns:cx="http://schemas.microsoft.com/office/drawing/2014/chartex" xmlns:cx1="http://schemas.microsoft.com/office/drawing/2015/9/8/chartex" xmlns:cx2="http://schemas.microsoft.com/office/drawing/2015/10/21/chartex" xmlns:cx3="http://schemas.microsoft.com/office/drawing/2016/5/9/chartex" xmlns:cx4="http://schemas.microsoft.com/office/drawing/2016/5/10/chartex" xmlns:cx5="http://schemas.microsoft.com/office/drawing/2016/5/11/chartex" xmlns:cx6="http://schemas.microsoft.com/office/drawing/2016/5/12/chartex" xmlns:cx7="http://schemas.microsoft.com/office/drawing/2016/5/13/chartex" xmlns:cx8="http://schemas.microsoft.com/office/drawing/2016/5/14/chartex" xmlns:mc="http://schemas.openxmlformats.org/markup-compatibility/2006" xmlns:aink="http://schemas.microsoft.com/office/drawing/2016/ink" xmlns:am3d="http://schemas.microsoft.com/office/drawing/2017/model3d" xmlns:o="urn:schemas-microsoft-com:office:office" xmlns:oel="http://schemas.microsoft.com/office/2019/extlst" xmlns:r="http://schemas.openxmlformats.org/officeDocument/2006/relationships" xmlns:m="http://schemas.openxmlformats.org/officeDocument/2006/math" xmlns:v="urn:schemas-microsoft-com:vml" xmlns:wp14="http://schemas.microsoft.com/office/word/2010/wordprocessingDrawing" xmlns:wp="http://schemas.openxmlformats.org/drawingml/2006/wordprocessingDrawing" xmlns:w10="urn:schemas-microsoft-com:office:word" xmlns:w="http://schemas.openxmlformats.org/wordprocessingml/2006/main" xmlns:w14="http://schemas.microsoft.com/office/word/2010/wordml" xmlns:w15="http://schemas.microsoft.com/office/word/2012/wordml" xmlns:w16cex="http://schemas.microsoft.com/office/word/2018/wordml/cex" xmlns:w16cid="http://schemas.microsoft.com/office/word/2016/wordml/cid" xmlns:w16="http://schemas.microsoft.com/office/word/2018/wordml" xmlns:w16sdtdh="http://schemas.microsoft.com/office/word/2020/wordml/sdtdatahash" xmlns:w16se="http://schemas.microsoft.com/office/word/2015/wordml/symex" xmlns:wpg="http://schemas.microsoft.com/office/word/2010/wordprocessingGroup" xmlns:wpi="http://schemas.microsoft.com/office/word/2010/wordprocessingInk" xmlns:wne="http://schemas.microsoft.com/office/word/2006/wordml" xmlns:wps="http://schemas.microsoft.com/office/word/2010/wordprocessingShape" mc:Ignorable="w14 w15 w16se w16cid w16 w16cex w16sdtdh wp14">
   <w:p>
     <w:pPr>
       <w:pStyle w:val="Footer"/>
@@ -64737,7 +64738,7 @@
 </file>
 
 <file path=word/footer5.xml><?xml version="1.0" encoding="utf-8"?>
-<w:ftr xmlns:wpc="http://schemas.microsoft.com/office/word/2010/wordprocessingCanvas" xmlns:cx="http://schemas.microsoft.com/office/drawing/2014/chartex" xmlns:cx1="http://schemas.microsoft.com/office/drawing/2015/9/8/chartex" xmlns:cx2="http://schemas.microsoft.com/office/drawing/2015/10/21/chartex" xmlns:cx3="http://schemas.microsoft.com/office/drawing/2016/5/9/chartex" xmlns:cx4="http://schemas.microsoft.com/office/drawing/2016/5/10/chartex" xmlns:cx5="http://schemas.microsoft.com/office/drawing/2016/5/11/chartex" xmlns:cx6="http://schemas.microsoft.com/office/drawing/2016/5/12/chartex" xmlns:cx7="http://schemas.microsoft.com/office/drawing/2016/5/13/chartex" xmlns:cx8="http://schemas.microsoft.com/office/drawing/2016/5/14/chartex" xmlns:mc="http://schemas.openxmlformats.org/markup-compatibility/2006" xmlns:aink="http://schemas.microsoft.com/office/drawing/2016/ink" xmlns:am3d="http://schemas.microsoft.com/office/drawing/2017/model3d" xmlns:o="urn:schemas-microsoft-com:office:office" xmlns:r="http://schemas.openxmlformats.org/officeDocument/2006/relationships" xmlns:m="http://schemas.openxmlformats.org/officeDocument/2006/math" xmlns:v="urn:schemas-microsoft-com:vml" xmlns:wp14="http://schemas.microsoft.com/office/word/2010/wordprocessingDrawing" xmlns:wp="http://schemas.openxmlformats.org/drawingml/2006/wordprocessingDrawing" xmlns:w10="urn:schemas-microsoft-com:office:word" xmlns:w="http://schemas.openxmlformats.org/wordprocessingml/2006/main" xmlns:w14="http://schemas.microsoft.com/office/word/2010/wordml" xmlns:w15="http://schemas.microsoft.com/office/word/2012/wordml" xmlns:w16cex="http://schemas.microsoft.com/office/word/2018/wordml/cex" xmlns:w16cid="http://schemas.microsoft.com/office/word/2016/wordml/cid" xmlns:w16="http://schemas.microsoft.com/office/word/2018/wordml" xmlns:w16sdtdh="http://schemas.microsoft.com/office/word/2020/wordml/sdtdatahash" xmlns:w16se="http://schemas.microsoft.com/office/word/2015/wordml/symex" xmlns:wpg="http://schemas.microsoft.com/office/word/2010/wordprocessingGroup" xmlns:wpi="http://schemas.microsoft.com/office/word/2010/wordprocessingInk" xmlns:wne="http://schemas.microsoft.com/office/word/2006/wordml" xmlns:wps="http://schemas.microsoft.com/office/word/2010/wordprocessingShape" mc:Ignorable="w14 w15 w16se w16cid w16 w16cex w16sdtdh wp14">
+<w:ftr xmlns:wpc="http://schemas.microsoft.com/office/word/2010/wordprocessingCanvas" xmlns:cx="http://schemas.microsoft.com/office/drawing/2014/chartex" xmlns:cx1="http://schemas.microsoft.com/office/drawing/2015/9/8/chartex" xmlns:cx2="http://schemas.microsoft.com/office/drawing/2015/10/21/chartex" xmlns:cx3="http://schemas.microsoft.com/office/drawing/2016/5/9/chartex" xmlns:cx4="http://schemas.microsoft.com/office/drawing/2016/5/10/chartex" xmlns:cx5="http://schemas.microsoft.com/office/drawing/2016/5/11/chartex" xmlns:cx6="http://schemas.microsoft.com/office/drawing/2016/5/12/chartex" xmlns:cx7="http://schemas.microsoft.com/office/drawing/2016/5/13/chartex" xmlns:cx8="http://schemas.microsoft.com/office/drawing/2016/5/14/chartex" xmlns:mc="http://schemas.openxmlformats.org/markup-compatibility/2006" xmlns:aink="http://schemas.microsoft.com/office/drawing/2016/ink" xmlns:am3d="http://schemas.microsoft.com/office/drawing/2017/model3d" xmlns:o="urn:schemas-microsoft-com:office:office" xmlns:oel="http://schemas.microsoft.com/office/2019/extlst" xmlns:r="http://schemas.openxmlformats.org/officeDocument/2006/relationships" xmlns:m="http://schemas.openxmlformats.org/officeDocument/2006/math" xmlns:v="urn:schemas-microsoft-com:vml" xmlns:wp14="http://schemas.microsoft.com/office/word/2010/wordprocessingDrawing" xmlns:wp="http://schemas.openxmlformats.org/drawingml/2006/wordprocessingDrawing" xmlns:w10="urn:schemas-microsoft-com:office:word" xmlns:w="http://schemas.openxmlformats.org/wordprocessingml/2006/main" xmlns:w14="http://schemas.microsoft.com/office/word/2010/wordml" xmlns:w15="http://schemas.microsoft.com/office/word/2012/wordml" xmlns:w16cex="http://schemas.microsoft.com/office/word/2018/wordml/cex" xmlns:w16cid="http://schemas.microsoft.com/office/word/2016/wordml/cid" xmlns:w16="http://schemas.microsoft.com/office/word/2018/wordml" xmlns:w16sdtdh="http://schemas.microsoft.com/office/word/2020/wordml/sdtdatahash" xmlns:w16se="http://schemas.microsoft.com/office/word/2015/wordml/symex" xmlns:wpg="http://schemas.microsoft.com/office/word/2010/wordprocessingGroup" xmlns:wpi="http://schemas.microsoft.com/office/word/2010/wordprocessingInk" xmlns:wne="http://schemas.microsoft.com/office/word/2006/wordml" xmlns:wps="http://schemas.microsoft.com/office/word/2010/wordprocessingShape" mc:Ignorable="w14 w15 w16se w16cid w16 w16cex w16sdtdh wp14">
   <w:p>
     <w:pPr>
       <w:pStyle w:val="Footer"/>
@@ -64750,7 +64751,7 @@
 </file>
 
 <file path=word/footer6.xml><?xml version="1.0" encoding="utf-8"?>
-<w:ftr xmlns:wpc="http://schemas.microsoft.com/office/word/2010/wordprocessingCanvas" xmlns:cx="http://schemas.microsoft.com/office/drawing/2014/chartex" xmlns:cx1="http://schemas.microsoft.com/office/drawing/2015/9/8/chartex" xmlns:cx2="http://schemas.microsoft.com/office/drawing/2015/10/21/chartex" xmlns:cx3="http://schemas.microsoft.com/office/drawing/2016/5/9/chartex" xmlns:cx4="http://schemas.microsoft.com/office/drawing/2016/5/10/chartex" xmlns:cx5="http://schemas.microsoft.com/office/drawing/2016/5/11/chartex" xmlns:cx6="http://schemas.microsoft.com/office/drawing/2016/5/12/chartex" xmlns:cx7="http://schemas.microsoft.com/office/drawing/2016/5/13/chartex" xmlns:cx8="http://schemas.microsoft.com/office/drawing/2016/5/14/chartex" xmlns:mc="http://schemas.openxmlformats.org/markup-compatibility/2006" xmlns:aink="http://schemas.microsoft.com/office/drawing/2016/ink" xmlns:am3d="http://schemas.microsoft.com/office/drawing/2017/model3d" xmlns:o="urn:schemas-microsoft-com:office:office" xmlns:r="http://schemas.openxmlformats.org/officeDocument/2006/relationships" xmlns:m="http://schemas.openxmlformats.org/officeDocument/2006/math" xmlns:v="urn:schemas-microsoft-com:vml" xmlns:wp14="http://schemas.microsoft.com/office/word/2010/wordprocessingDrawing" xmlns:wp="http://schemas.openxmlformats.org/drawingml/2006/wordprocessingDrawing" xmlns:w10="urn:schemas-microsoft-com:office:word" xmlns:w="http://schemas.openxmlformats.org/wordprocessingml/2006/main" xmlns:w14="http://schemas.microsoft.com/office/word/2010/wordml" xmlns:w15="http://schemas.microsoft.com/office/word/2012/wordml" xmlns:w16cex="http://schemas.microsoft.com/office/word/2018/wordml/cex" xmlns:w16cid="http://schemas.microsoft.com/office/word/2016/wordml/cid" xmlns:w16="http://schemas.microsoft.com/office/word/2018/wordml" xmlns:w16sdtdh="http://schemas.microsoft.com/office/word/2020/wordml/sdtdatahash" xmlns:w16se="http://schemas.microsoft.com/office/word/2015/wordml/symex" xmlns:wpg="http://schemas.microsoft.com/office/word/2010/wordprocessingGroup" xmlns:wpi="http://schemas.microsoft.com/office/word/2010/wordprocessingInk" xmlns:wne="http://schemas.microsoft.com/office/word/2006/wordml" xmlns:wps="http://schemas.microsoft.com/office/word/2010/wordprocessingShape" mc:Ignorable="w14 w15 w16se w16cid w16 w16cex w16sdtdh wp14">
+<w:ftr xmlns:wpc="http://schemas.microsoft.com/office/word/2010/wordprocessingCanvas" xmlns:cx="http://schemas.microsoft.com/office/drawing/2014/chartex" xmlns:cx1="http://schemas.microsoft.com/office/drawing/2015/9/8/chartex" xmlns:cx2="http://schemas.microsoft.com/office/drawing/2015/10/21/chartex" xmlns:cx3="http://schemas.microsoft.com/office/drawing/2016/5/9/chartex" xmlns:cx4="http://schemas.microsoft.com/office/drawing/2016/5/10/chartex" xmlns:cx5="http://schemas.microsoft.com/office/drawing/2016/5/11/chartex" xmlns:cx6="http://schemas.microsoft.com/office/drawing/2016/5/12/chartex" xmlns:cx7="http://schemas.microsoft.com/office/drawing/2016/5/13/chartex" xmlns:cx8="http://schemas.microsoft.com/office/drawing/2016/5/14/chartex" xmlns:mc="http://schemas.openxmlformats.org/markup-compatibility/2006" xmlns:aink="http://schemas.microsoft.com/office/drawing/2016/ink" xmlns:am3d="http://schemas.microsoft.com/office/drawing/2017/model3d" xmlns:o="urn:schemas-microsoft-com:office:office" xmlns:oel="http://schemas.microsoft.com/office/2019/extlst" xmlns:r="http://schemas.openxmlformats.org/officeDocument/2006/relationships" xmlns:m="http://schemas.openxmlformats.org/officeDocument/2006/math" xmlns:v="urn:schemas-microsoft-com:vml" xmlns:wp14="http://schemas.microsoft.com/office/word/2010/wordprocessingDrawing" xmlns:wp="http://schemas.openxmlformats.org/drawingml/2006/wordprocessingDrawing" xmlns:w10="urn:schemas-microsoft-com:office:word" xmlns:w="http://schemas.openxmlformats.org/wordprocessingml/2006/main" xmlns:w14="http://schemas.microsoft.com/office/word/2010/wordml" xmlns:w15="http://schemas.microsoft.com/office/word/2012/wordml" xmlns:w16cex="http://schemas.microsoft.com/office/word/2018/wordml/cex" xmlns:w16cid="http://schemas.microsoft.com/office/word/2016/wordml/cid" xmlns:w16="http://schemas.microsoft.com/office/word/2018/wordml" xmlns:w16sdtdh="http://schemas.microsoft.com/office/word/2020/wordml/sdtdatahash" xmlns:w16se="http://schemas.microsoft.com/office/word/2015/wordml/symex" xmlns:wpg="http://schemas.microsoft.com/office/word/2010/wordprocessingGroup" xmlns:wpi="http://schemas.microsoft.com/office/word/2010/wordprocessingInk" xmlns:wne="http://schemas.microsoft.com/office/word/2006/wordml" xmlns:wps="http://schemas.microsoft.com/office/word/2010/wordprocessingShape" mc:Ignorable="w14 w15 w16se w16cid w16 w16cex w16sdtdh wp14">
   <w:p>
     <w:pPr>
       <w:pStyle w:val="Footer"/>
@@ -64761,7 +64762,7 @@
 </file>
 
 <file path=word/footer7.xml><?xml version="1.0" encoding="utf-8"?>
-<w:ftr xmlns:wpc="http://schemas.microsoft.com/office/word/2010/wordprocessingCanvas" xmlns:cx="http://schemas.microsoft.com/office/drawing/2014/chartex" xmlns:cx1="http://schemas.microsoft.com/office/drawing/2015/9/8/chartex" xmlns:cx2="http://schemas.microsoft.com/office/drawing/2015/10/21/chartex" xmlns:cx3="http://schemas.microsoft.com/office/drawing/2016/5/9/chartex" xmlns:cx4="http://schemas.microsoft.com/office/drawing/2016/5/10/chartex" xmlns:cx5="http://schemas.microsoft.com/office/drawing/2016/5/11/chartex" xmlns:cx6="http://schemas.microsoft.com/office/drawing/2016/5/12/chartex" xmlns:cx7="http://schemas.microsoft.com/office/drawing/2016/5/13/chartex" xmlns:cx8="http://schemas.microsoft.com/office/drawing/2016/5/14/chartex" xmlns:mc="http://schemas.openxmlformats.org/markup-compatibility/2006" xmlns:aink="http://schemas.microsoft.com/office/drawing/2016/ink" xmlns:am3d="http://schemas.microsoft.com/office/drawing/2017/model3d" xmlns:o="urn:schemas-microsoft-com:office:office" xmlns:r="http://schemas.openxmlformats.org/officeDocument/2006/relationships" xmlns:m="http://schemas.openxmlformats.org/officeDocument/2006/math" xmlns:v="urn:schemas-microsoft-com:vml" xmlns:wp14="http://schemas.microsoft.com/office/word/2010/wordprocessingDrawing" xmlns:wp="http://schemas.openxmlformats.org/drawingml/2006/wordprocessingDrawing" xmlns:w10="urn:schemas-microsoft-com:office:word" xmlns:w="http://schemas.openxmlformats.org/wordprocessingml/2006/main" xmlns:w14="http://schemas.microsoft.com/office/word/2010/wordml" xmlns:w15="http://schemas.microsoft.com/office/word/2012/wordml" xmlns:w16cex="http://schemas.microsoft.com/office/word/2018/wordml/cex" xmlns:w16cid="http://schemas.microsoft.com/office/word/2016/wordml/cid" xmlns:w16="http://schemas.microsoft.com/office/word/2018/wordml" xmlns:w16sdtdh="http://schemas.microsoft.com/office/word/2020/wordml/sdtdatahash" xmlns:w16se="http://schemas.microsoft.com/office/word/2015/wordml/symex" xmlns:wpg="http://schemas.microsoft.com/office/word/2010/wordprocessingGroup" xmlns:wpi="http://schemas.microsoft.com/office/word/2010/wordprocessingInk" xmlns:wne="http://schemas.microsoft.com/office/word/2006/wordml" xmlns:wps="http://schemas.microsoft.com/office/word/2010/wordprocessingShape" mc:Ignorable="w14 w15 w16se w16cid w16 w16cex w16sdtdh wp14">
+<w:ftr xmlns:wpc="http://schemas.microsoft.com/office/word/2010/wordprocessingCanvas" xmlns:cx="http://schemas.microsoft.com/office/drawing/2014/chartex" xmlns:cx1="http://schemas.microsoft.com/office/drawing/2015/9/8/chartex" xmlns:cx2="http://schemas.microsoft.com/office/drawing/2015/10/21/chartex" xmlns:cx3="http://schemas.microsoft.com/office/drawing/2016/5/9/chartex" xmlns:cx4="http://schemas.microsoft.com/office/drawing/2016/5/10/chartex" xmlns:cx5="http://schemas.microsoft.com/office/drawing/2016/5/11/chartex" xmlns:cx6="http://schemas.microsoft.com/office/drawing/2016/5/12/chartex" xmlns:cx7="http://schemas.microsoft.com/office/drawing/2016/5/13/chartex" xmlns:cx8="http://schemas.microsoft.com/office/drawing/2016/5/14/chartex" xmlns:mc="http://schemas.openxmlformats.org/markup-compatibility/2006" xmlns:aink="http://schemas.microsoft.com/office/drawing/2016/ink" xmlns:am3d="http://schemas.microsoft.com/office/drawing/2017/model3d" xmlns:o="urn:schemas-microsoft-com:office:office" xmlns:oel="http://schemas.microsoft.com/office/2019/extlst" xmlns:r="http://schemas.openxmlformats.org/officeDocument/2006/relationships" xmlns:m="http://schemas.openxmlformats.org/officeDocument/2006/math" xmlns:v="urn:schemas-microsoft-com:vml" xmlns:wp14="http://schemas.microsoft.com/office/word/2010/wordprocessingDrawing" xmlns:wp="http://schemas.openxmlformats.org/drawingml/2006/wordprocessingDrawing" xmlns:w10="urn:schemas-microsoft-com:office:word" xmlns:w="http://schemas.openxmlformats.org/wordprocessingml/2006/main" xmlns:w14="http://schemas.microsoft.com/office/word/2010/wordml" xmlns:w15="http://schemas.microsoft.com/office/word/2012/wordml" xmlns:w16cex="http://schemas.microsoft.com/office/word/2018/wordml/cex" xmlns:w16cid="http://schemas.microsoft.com/office/word/2016/wordml/cid" xmlns:w16="http://schemas.microsoft.com/office/word/2018/wordml" xmlns:w16sdtdh="http://schemas.microsoft.com/office/word/2020/wordml/sdtdatahash" xmlns:w16se="http://schemas.microsoft.com/office/word/2015/wordml/symex" xmlns:wpg="http://schemas.microsoft.com/office/word/2010/wordprocessingGroup" xmlns:wpi="http://schemas.microsoft.com/office/word/2010/wordprocessingInk" xmlns:wne="http://schemas.microsoft.com/office/word/2006/wordml" xmlns:wps="http://schemas.microsoft.com/office/word/2010/wordprocessingShape" mc:Ignorable="w14 w15 w16se w16cid w16 w16cex w16sdtdh wp14">
   <w:p>
     <w:pPr>
       <w:pStyle w:val="Footer"/>
@@ -64862,7 +64863,7 @@
 </file>
 
 <file path=word/footer8.xml><?xml version="1.0" encoding="utf-8"?>
-<w:ftr xmlns:wpc="http://schemas.microsoft.com/office/word/2010/wordprocessingCanvas" xmlns:cx="http://schemas.microsoft.com/office/drawing/2014/chartex" xmlns:cx1="http://schemas.microsoft.com/office/drawing/2015/9/8/chartex" xmlns:cx2="http://schemas.microsoft.com/office/drawing/2015/10/21/chartex" xmlns:cx3="http://schemas.microsoft.com/office/drawing/2016/5/9/chartex" xmlns:cx4="http://schemas.microsoft.com/office/drawing/2016/5/10/chartex" xmlns:cx5="http://schemas.microsoft.com/office/drawing/2016/5/11/chartex" xmlns:cx6="http://schemas.microsoft.com/office/drawing/2016/5/12/chartex" xmlns:cx7="http://schemas.microsoft.com/office/drawing/2016/5/13/chartex" xmlns:cx8="http://schemas.microsoft.com/office/drawing/2016/5/14/chartex" xmlns:mc="http://schemas.openxmlformats.org/markup-compatibility/2006" xmlns:aink="http://schemas.microsoft.com/office/drawing/2016/ink" xmlns:am3d="http://schemas.microsoft.com/office/drawing/2017/model3d" xmlns:o="urn:schemas-microsoft-com:office:office" xmlns:r="http://schemas.openxmlformats.org/officeDocument/2006/relationships" xmlns:m="http://schemas.openxmlformats.org/officeDocument/2006/math" xmlns:v="urn:schemas-microsoft-com:vml" xmlns:wp14="http://schemas.microsoft.com/office/word/2010/wordprocessingDrawing" xmlns:wp="http://schemas.openxmlformats.org/drawingml/2006/wordprocessingDrawing" xmlns:w10="urn:schemas-microsoft-com:office:word" xmlns:w="http://schemas.openxmlformats.org/wordprocessingml/2006/main" xmlns:w14="http://schemas.microsoft.com/office/word/2010/wordml" xmlns:w15="http://schemas.microsoft.com/office/word/2012/wordml" xmlns:w16cex="http://schemas.microsoft.com/office/word/2018/wordml/cex" xmlns:w16cid="http://schemas.microsoft.com/office/word/2016/wordml/cid" xmlns:w16="http://schemas.microsoft.com/office/word/2018/wordml" xmlns:w16sdtdh="http://schemas.microsoft.com/office/word/2020/wordml/sdtdatahash" xmlns:w16se="http://schemas.microsoft.com/office/word/2015/wordml/symex" xmlns:wpg="http://schemas.microsoft.com/office/word/2010/wordprocessingGroup" xmlns:wpi="http://schemas.microsoft.com/office/word/2010/wordprocessingInk" xmlns:wne="http://schemas.microsoft.com/office/word/2006/wordml" xmlns:wps="http://schemas.microsoft.com/office/word/2010/wordprocessingShape" mc:Ignorable="w14 w15 w16se w16cid w16 w16cex w16sdtdh wp14">
+<w:ftr xmlns:wpc="http://schemas.microsoft.com/office/word/2010/wordprocessingCanvas" xmlns:cx="http://schemas.microsoft.com/office/drawing/2014/chartex" xmlns:cx1="http://schemas.microsoft.com/office/drawing/2015/9/8/chartex" xmlns:cx2="http://schemas.microsoft.com/office/drawing/2015/10/21/chartex" xmlns:cx3="http://schemas.microsoft.com/office/drawing/2016/5/9/chartex" xmlns:cx4="http://schemas.microsoft.com/office/drawing/2016/5/10/chartex" xmlns:cx5="http://schemas.microsoft.com/office/drawing/2016/5/11/chartex" xmlns:cx6="http://schemas.microsoft.com/office/drawing/2016/5/12/chartex" xmlns:cx7="http://schemas.microsoft.com/office/drawing/2016/5/13/chartex" xmlns:cx8="http://schemas.microsoft.com/office/drawing/2016/5/14/chartex" xmlns:mc="http://schemas.openxmlformats.org/markup-compatibility/2006" xmlns:aink="http://schemas.microsoft.com/office/drawing/2016/ink" xmlns:am3d="http://schemas.microsoft.com/office/drawing/2017/model3d" xmlns:o="urn:schemas-microsoft-com:office:office" xmlns:oel="http://schemas.microsoft.com/office/2019/extlst" xmlns:r="http://schemas.openxmlformats.org/officeDocument/2006/relationships" xmlns:m="http://schemas.openxmlformats.org/officeDocument/2006/math" xmlns:v="urn:schemas-microsoft-com:vml" xmlns:wp14="http://schemas.microsoft.com/office/word/2010/wordprocessingDrawing" xmlns:wp="http://schemas.openxmlformats.org/drawingml/2006/wordprocessingDrawing" xmlns:w10="urn:schemas-microsoft-com:office:word" xmlns:w="http://schemas.openxmlformats.org/wordprocessingml/2006/main" xmlns:w14="http://schemas.microsoft.com/office/word/2010/wordml" xmlns:w15="http://schemas.microsoft.com/office/word/2012/wordml" xmlns:w16cex="http://schemas.microsoft.com/office/word/2018/wordml/cex" xmlns:w16cid="http://schemas.microsoft.com/office/word/2016/wordml/cid" xmlns:w16="http://schemas.microsoft.com/office/word/2018/wordml" xmlns:w16sdtdh="http://schemas.microsoft.com/office/word/2020/wordml/sdtdatahash" xmlns:w16se="http://schemas.microsoft.com/office/word/2015/wordml/symex" xmlns:wpg="http://schemas.microsoft.com/office/word/2010/wordprocessingGroup" xmlns:wpi="http://schemas.microsoft.com/office/word/2010/wordprocessingInk" xmlns:wne="http://schemas.microsoft.com/office/word/2006/wordml" xmlns:wps="http://schemas.microsoft.com/office/word/2010/wordprocessingShape" mc:Ignorable="w14 w15 w16se w16cid w16 w16cex w16sdtdh wp14">
   <w:p>
     <w:pPr>
       <w:pStyle w:val="Footer"/>
@@ -64873,7 +64874,7 @@
 </file>
 
 <file path=word/footer9.xml><?xml version="1.0" encoding="utf-8"?>
-<w:ftr xmlns:wpc="http://schemas.microsoft.com/office/word/2010/wordprocessingCanvas" xmlns:cx="http://schemas.microsoft.com/office/drawing/2014/chartex" xmlns:cx1="http://schemas.microsoft.com/office/drawing/2015/9/8/chartex" xmlns:cx2="http://schemas.microsoft.com/office/drawing/2015/10/21/chartex" xmlns:cx3="http://schemas.microsoft.com/office/drawing/2016/5/9/chartex" xmlns:cx4="http://schemas.microsoft.com/office/drawing/2016/5/10/chartex" xmlns:cx5="http://schemas.microsoft.com/office/drawing/2016/5/11/chartex" xmlns:cx6="http://schemas.microsoft.com/office/drawing/2016/5/12/chartex" xmlns:cx7="http://schemas.microsoft.com/office/drawing/2016/5/13/chartex" xmlns:cx8="http://schemas.microsoft.com/office/drawing/2016/5/14/chartex" xmlns:mc="http://schemas.openxmlformats.org/markup-compatibility/2006" xmlns:aink="http://schemas.microsoft.com/office/drawing/2016/ink" xmlns:am3d="http://schemas.microsoft.com/office/drawing/2017/model3d" xmlns:o="urn:schemas-microsoft-com:office:office" xmlns:r="http://schemas.openxmlformats.org/officeDocument/2006/relationships" xmlns:m="http://schemas.openxmlformats.org/officeDocument/2006/math" xmlns:v="urn:schemas-microsoft-com:vml" xmlns:wp14="http://schemas.microsoft.com/office/word/2010/wordprocessingDrawing" xmlns:wp="http://schemas.openxmlformats.org/drawingml/2006/wordprocessingDrawing" xmlns:w10="urn:schemas-microsoft-com:office:word" xmlns:w="http://schemas.openxmlformats.org/wordprocessingml/2006/main" xmlns:w14="http://schemas.microsoft.com/office/word/2010/wordml" xmlns:w15="http://schemas.microsoft.com/office/word/2012/wordml" xmlns:w16cex="http://schemas.microsoft.com/office/word/2018/wordml/cex" xmlns:w16cid="http://schemas.microsoft.com/office/word/2016/wordml/cid" xmlns:w16="http://schemas.microsoft.com/office/word/2018/wordml" xmlns:w16sdtdh="http://schemas.microsoft.com/office/word/2020/wordml/sdtdatahash" xmlns:w16se="http://schemas.microsoft.com/office/word/2015/wordml/symex" xmlns:wpg="http://schemas.microsoft.com/office/word/2010/wordprocessingGroup" xmlns:wpi="http://schemas.microsoft.com/office/word/2010/wordprocessingInk" xmlns:wne="http://schemas.microsoft.com/office/word/2006/wordml" xmlns:wps="http://schemas.microsoft.com/office/word/2010/wordprocessingShape" mc:Ignorable="w14 w15 w16se w16cid w16 w16cex w16sdtdh wp14">
+<w:ftr xmlns:wpc="http://schemas.microsoft.com/office/word/2010/wordprocessingCanvas" xmlns:cx="http://schemas.microsoft.com/office/drawing/2014/chartex" xmlns:cx1="http://schemas.microsoft.com/office/drawing/2015/9/8/chartex" xmlns:cx2="http://schemas.microsoft.com/office/drawing/2015/10/21/chartex" xmlns:cx3="http://schemas.microsoft.com/office/drawing/2016/5/9/chartex" xmlns:cx4="http://schemas.microsoft.com/office/drawing/2016/5/10/chartex" xmlns:cx5="http://schemas.microsoft.com/office/drawing/2016/5/11/chartex" xmlns:cx6="http://schemas.microsoft.com/office/drawing/2016/5/12/chartex" xmlns:cx7="http://schemas.microsoft.com/office/drawing/2016/5/13/chartex" xmlns:cx8="http://schemas.microsoft.com/office/drawing/2016/5/14/chartex" xmlns:mc="http://schemas.openxmlformats.org/markup-compatibility/2006" xmlns:aink="http://schemas.microsoft.com/office/drawing/2016/ink" xmlns:am3d="http://schemas.microsoft.com/office/drawing/2017/model3d" xmlns:o="urn:schemas-microsoft-com:office:office" xmlns:oel="http://schemas.microsoft.com/office/2019/extlst" xmlns:r="http://schemas.openxmlformats.org/officeDocument/2006/relationships" xmlns:m="http://schemas.openxmlformats.org/officeDocument/2006/math" xmlns:v="urn:schemas-microsoft-com:vml" xmlns:wp14="http://schemas.microsoft.com/office/word/2010/wordprocessingDrawing" xmlns:wp="http://schemas.openxmlformats.org/drawingml/2006/wordprocessingDrawing" xmlns:w10="urn:schemas-microsoft-com:office:word" xmlns:w="http://schemas.openxmlformats.org/wordprocessingml/2006/main" xmlns:w14="http://schemas.microsoft.com/office/word/2010/wordml" xmlns:w15="http://schemas.microsoft.com/office/word/2012/wordml" xmlns:w16cex="http://schemas.microsoft.com/office/word/2018/wordml/cex" xmlns:w16cid="http://schemas.microsoft.com/office/word/2016/wordml/cid" xmlns:w16="http://schemas.microsoft.com/office/word/2018/wordml" xmlns:w16sdtdh="http://schemas.microsoft.com/office/word/2020/wordml/sdtdatahash" xmlns:w16se="http://schemas.microsoft.com/office/word/2015/wordml/symex" xmlns:wpg="http://schemas.microsoft.com/office/word/2010/wordprocessingGroup" xmlns:wpi="http://schemas.microsoft.com/office/word/2010/wordprocessingInk" xmlns:wne="http://schemas.microsoft.com/office/word/2006/wordml" xmlns:wps="http://schemas.microsoft.com/office/word/2010/wordprocessingShape" mc:Ignorable="w14 w15 w16se w16cid w16 w16cex w16sdtdh wp14">
   <w:p>
     <w:pPr>
       <w:pStyle w:val="Footer"/>
@@ -64965,7 +64966,7 @@
 </file>
 
 <file path=word/footnotes.xml><?xml version="1.0" encoding="utf-8"?>
-<w:footnotes xmlns:wpc="http://schemas.microsoft.com/office/word/2010/wordprocessingCanvas" xmlns:cx="http://schemas.microsoft.com/office/drawing/2014/chartex" xmlns:cx1="http://schemas.microsoft.com/office/drawing/2015/9/8/chartex" xmlns:cx2="http://schemas.microsoft.com/office/drawing/2015/10/21/chartex" xmlns:cx3="http://schemas.microsoft.com/office/drawing/2016/5/9/chartex" xmlns:cx4="http://schemas.microsoft.com/office/drawing/2016/5/10/chartex" xmlns:cx5="http://schemas.microsoft.com/office/drawing/2016/5/11/chartex" xmlns:cx6="http://schemas.microsoft.com/office/drawing/2016/5/12/chartex" xmlns:cx7="http://schemas.microsoft.com/office/drawing/2016/5/13/chartex" xmlns:cx8="http://schemas.microsoft.com/office/drawing/2016/5/14/chartex" xmlns:mc="http://schemas.openxmlformats.org/markup-compatibility/2006" xmlns:aink="http://schemas.microsoft.com/office/drawing/2016/ink" xmlns:am3d="http://schemas.microsoft.com/office/drawing/2017/model3d" xmlns:o="urn:schemas-microsoft-com:office:office" xmlns:r="http://schemas.openxmlformats.org/officeDocument/2006/relationships" xmlns:m="http://schemas.openxmlformats.org/officeDocument/2006/math" xmlns:v="urn:schemas-microsoft-com:vml" xmlns:wp14="http://schemas.microsoft.com/office/word/2010/wordprocessingDrawing" xmlns:wp="http://schemas.openxmlformats.org/drawingml/2006/wordprocessingDrawing" xmlns:w10="urn:schemas-microsoft-com:office:word" xmlns:w="http://schemas.openxmlformats.org/wordprocessingml/2006/main" xmlns:w14="http://schemas.microsoft.com/office/word/2010/wordml" xmlns:w15="http://schemas.microsoft.com/office/word/2012/wordml" xmlns:w16cex="http://schemas.microsoft.com/office/word/2018/wordml/cex" xmlns:w16cid="http://schemas.microsoft.com/office/word/2016/wordml/cid" xmlns:w16="http://schemas.microsoft.com/office/word/2018/wordml" xmlns:w16sdtdh="http://schemas.microsoft.com/office/word/2020/wordml/sdtdatahash" xmlns:w16se="http://schemas.microsoft.com/office/word/2015/wordml/symex" xmlns:wpg="http://schemas.microsoft.com/office/word/2010/wordprocessingGroup" xmlns:wpi="http://schemas.microsoft.com/office/word/2010/wordprocessingInk" xmlns:wne="http://schemas.microsoft.com/office/word/2006/wordml" xmlns:wps="http://schemas.microsoft.com/office/word/2010/wordprocessingShape" mc:Ignorable="w14 w15 w16se w16cid w16 w16cex w16sdtdh wp14">
+<w:footnotes xmlns:wpc="http://schemas.microsoft.com/office/word/2010/wordprocessingCanvas" xmlns:cx="http://schemas.microsoft.com/office/drawing/2014/chartex" xmlns:cx1="http://schemas.microsoft.com/office/drawing/2015/9/8/chartex" xmlns:cx2="http://schemas.microsoft.com/office/drawing/2015/10/21/chartex" xmlns:cx3="http://schemas.microsoft.com/office/drawing/2016/5/9/chartex" xmlns:cx4="http://schemas.microsoft.com/office/drawing/2016/5/10/chartex" xmlns:cx5="http://schemas.microsoft.com/office/drawing/2016/5/11/chartex" xmlns:cx6="http://schemas.microsoft.com/office/drawing/2016/5/12/chartex" xmlns:cx7="http://schemas.microsoft.com/office/drawing/2016/5/13/chartex" xmlns:cx8="http://schemas.microsoft.com/office/drawing/2016/5/14/chartex" xmlns:mc="http://schemas.openxmlformats.org/markup-compatibility/2006" xmlns:aink="http://schemas.microsoft.com/office/drawing/2016/ink" xmlns:am3d="http://schemas.microsoft.com/office/drawing/2017/model3d" xmlns:o="urn:schemas-microsoft-com:office:office" xmlns:oel="http://schemas.microsoft.com/office/2019/extlst" xmlns:r="http://schemas.openxmlformats.org/officeDocument/2006/relationships" xmlns:m="http://schemas.openxmlformats.org/officeDocument/2006/math" xmlns:v="urn:schemas-microsoft-com:vml" xmlns:wp14="http://schemas.microsoft.com/office/word/2010/wordprocessingDrawing" xmlns:wp="http://schemas.openxmlformats.org/drawingml/2006/wordprocessingDrawing" xmlns:w10="urn:schemas-microsoft-com:office:word" xmlns:w="http://schemas.openxmlformats.org/wordprocessingml/2006/main" xmlns:w14="http://schemas.microsoft.com/office/word/2010/wordml" xmlns:w15="http://schemas.microsoft.com/office/word/2012/wordml" xmlns:w16cex="http://schemas.microsoft.com/office/word/2018/wordml/cex" xmlns:w16cid="http://schemas.microsoft.com/office/word/2016/wordml/cid" xmlns:w16="http://schemas.microsoft.com/office/word/2018/wordml" xmlns:w16sdtdh="http://schemas.microsoft.com/office/word/2020/wordml/sdtdatahash" xmlns:w16se="http://schemas.microsoft.com/office/word/2015/wordml/symex" xmlns:wpg="http://schemas.microsoft.com/office/word/2010/wordprocessingGroup" xmlns:wpi="http://schemas.microsoft.com/office/word/2010/wordprocessingInk" xmlns:wne="http://schemas.microsoft.com/office/word/2006/wordml" xmlns:wps="http://schemas.microsoft.com/office/word/2010/wordprocessingShape" mc:Ignorable="w14 w15 w16se w16cid w16 w16cex w16sdtdh wp14">
   <w:footnote w:type="separator" w:id="-1">
     <w:p>
       <w:r>
@@ -64984,7 +64985,7 @@
 </file>
 
 <file path=word/header1.xml><?xml version="1.0" encoding="utf-8"?>
-<w:hdr xmlns:wpc="http://schemas.microsoft.com/office/word/2010/wordprocessingCanvas" xmlns:cx="http://schemas.microsoft.com/office/drawing/2014/chartex" xmlns:cx1="http://schemas.microsoft.com/office/drawing/2015/9/8/chartex" xmlns:cx2="http://schemas.microsoft.com/office/drawing/2015/10/21/chartex" xmlns:cx3="http://schemas.microsoft.com/office/drawing/2016/5/9/chartex" xmlns:cx4="http://schemas.microsoft.com/office/drawing/2016/5/10/chartex" xmlns:cx5="http://schemas.microsoft.com/office/drawing/2016/5/11/chartex" xmlns:cx6="http://schemas.microsoft.com/office/drawing/2016/5/12/chartex" xmlns:cx7="http://schemas.microsoft.com/office/drawing/2016/5/13/chartex" xmlns:cx8="http://schemas.microsoft.com/office/drawing/2016/5/14/chartex" xmlns:mc="http://schemas.openxmlformats.org/markup-compatibility/2006" xmlns:aink="http://schemas.microsoft.com/office/drawing/2016/ink" xmlns:am3d="http://schemas.microsoft.com/office/drawing/2017/model3d" xmlns:o="urn:schemas-microsoft-com:office:office" xmlns:r="http://schemas.openxmlformats.org/officeDocument/2006/relationships" xmlns:m="http://schemas.openxmlformats.org/officeDocument/2006/math" xmlns:v="urn:schemas-microsoft-com:vml" xmlns:wp14="http://schemas.microsoft.com/office/word/2010/wordprocessingDrawing" xmlns:wp="http://schemas.openxmlformats.org/drawingml/2006/wordprocessingDrawing" xmlns:w10="urn:schemas-microsoft-com:office:word" xmlns:w="http://schemas.openxmlformats.org/wordprocessingml/2006/main" xmlns:w14="http://schemas.microsoft.com/office/word/2010/wordml" xmlns:w15="http://schemas.microsoft.com/office/word/2012/wordml" xmlns:w16cex="http://schemas.microsoft.com/office/word/2018/wordml/cex" xmlns:w16cid="http://schemas.microsoft.com/office/word/2016/wordml/cid" xmlns:w16="http://schemas.microsoft.com/office/word/2018/wordml" xmlns:w16sdtdh="http://schemas.microsoft.com/office/word/2020/wordml/sdtdatahash" xmlns:w16se="http://schemas.microsoft.com/office/word/2015/wordml/symex" xmlns:wpg="http://schemas.microsoft.com/office/word/2010/wordprocessingGroup" xmlns:wpi="http://schemas.microsoft.com/office/word/2010/wordprocessingInk" xmlns:wne="http://schemas.microsoft.com/office/word/2006/wordml" xmlns:wps="http://schemas.microsoft.com/office/word/2010/wordprocessingShape" mc:Ignorable="w14 w15 w16se w16cid w16 w16cex w16sdtdh wp14">
+<w:hdr xmlns:wpc="http://schemas.microsoft.com/office/word/2010/wordprocessingCanvas" xmlns:cx="http://schemas.microsoft.com/office/drawing/2014/chartex" xmlns:cx1="http://schemas.microsoft.com/office/drawing/2015/9/8/chartex" xmlns:cx2="http://schemas.microsoft.com/office/drawing/2015/10/21/chartex" xmlns:cx3="http://schemas.microsoft.com/office/drawing/2016/5/9/chartex" xmlns:cx4="http://schemas.microsoft.com/office/drawing/2016/5/10/chartex" xmlns:cx5="http://schemas.microsoft.com/office/drawing/2016/5/11/chartex" xmlns:cx6="http://schemas.microsoft.com/office/drawing/2016/5/12/chartex" xmlns:cx7="http://schemas.microsoft.com/office/drawing/2016/5/13/chartex" xmlns:cx8="http://schemas.microsoft.com/office/drawing/2016/5/14/chartex" xmlns:mc="http://schemas.openxmlformats.org/markup-compatibility/2006" xmlns:aink="http://schemas.microsoft.com/office/drawing/2016/ink" xmlns:am3d="http://schemas.microsoft.com/office/drawing/2017/model3d" xmlns:o="urn:schemas-microsoft-com:office:office" xmlns:oel="http://schemas.microsoft.com/office/2019/extlst" xmlns:r="http://schemas.openxmlformats.org/officeDocument/2006/relationships" xmlns:m="http://schemas.openxmlformats.org/officeDocument/2006/math" xmlns:v="urn:schemas-microsoft-com:vml" xmlns:wp14="http://schemas.microsoft.com/office/word/2010/wordprocessingDrawing" xmlns:wp="http://schemas.openxmlformats.org/drawingml/2006/wordprocessingDrawing" xmlns:w10="urn:schemas-microsoft-com:office:word" xmlns:w="http://schemas.openxmlformats.org/wordprocessingml/2006/main" xmlns:w14="http://schemas.microsoft.com/office/word/2010/wordml" xmlns:w15="http://schemas.microsoft.com/office/word/2012/wordml" xmlns:w16cex="http://schemas.microsoft.com/office/word/2018/wordml/cex" xmlns:w16cid="http://schemas.microsoft.com/office/word/2016/wordml/cid" xmlns:w16="http://schemas.microsoft.com/office/word/2018/wordml" xmlns:w16sdtdh="http://schemas.microsoft.com/office/word/2020/wordml/sdtdatahash" xmlns:w16se="http://schemas.microsoft.com/office/word/2015/wordml/symex" xmlns:wpg="http://schemas.microsoft.com/office/word/2010/wordprocessingGroup" xmlns:wpi="http://schemas.microsoft.com/office/word/2010/wordprocessingInk" xmlns:wne="http://schemas.microsoft.com/office/word/2006/wordml" xmlns:wps="http://schemas.microsoft.com/office/word/2010/wordprocessingShape" mc:Ignorable="w14 w15 w16se w16cid w16 w16cex w16sdtdh wp14">
   <w:p>
     <w:pPr>
       <w:pStyle w:val="Header"/>
@@ -64997,7 +64998,7 @@
 </file>
 
 <file path=word/header2.xml><?xml version="1.0" encoding="utf-8"?>
-<w:hdr xmlns:wpc="http://schemas.microsoft.com/office/word/2010/wordprocessingCanvas" xmlns:cx="http://schemas.microsoft.com/office/drawing/2014/chartex" xmlns:cx1="http://schemas.microsoft.com/office/drawing/2015/9/8/chartex" xmlns:cx2="http://schemas.microsoft.com/office/drawing/2015/10/21/chartex" xmlns:cx3="http://schemas.microsoft.com/office/drawing/2016/5/9/chartex" xmlns:cx4="http://schemas.microsoft.com/office/drawing/2016/5/10/chartex" xmlns:cx5="http://schemas.microsoft.com/office/drawing/2016/5/11/chartex" xmlns:cx6="http://schemas.microsoft.com/office/drawing/2016/5/12/chartex" xmlns:cx7="http://schemas.microsoft.com/office/drawing/2016/5/13/chartex" xmlns:cx8="http://schemas.microsoft.com/office/drawing/2016/5/14/chartex" xmlns:mc="http://schemas.openxmlformats.org/markup-compatibility/2006" xmlns:aink="http://schemas.microsoft.com/office/drawing/2016/ink" xmlns:am3d="http://schemas.microsoft.com/office/drawing/2017/model3d" xmlns:o="urn:schemas-microsoft-com:office:office" xmlns:r="http://schemas.openxmlformats.org/officeDocument/2006/relationships" xmlns:m="http://schemas.openxmlformats.org/officeDocument/2006/math" xmlns:v="urn:schemas-microsoft-com:vml" xmlns:wp14="http://schemas.microsoft.com/office/word/2010/wordprocessingDrawing" xmlns:wp="http://schemas.openxmlformats.org/drawingml/2006/wordprocessingDrawing" xmlns:w10="urn:schemas-microsoft-com:office:word" xmlns:w="http://schemas.openxmlformats.org/wordprocessingml/2006/main" xmlns:w14="http://schemas.microsoft.com/office/word/2010/wordml" xmlns:w15="http://schemas.microsoft.com/office/word/2012/wordml" xmlns:w16cex="http://schemas.microsoft.com/office/word/2018/wordml/cex" xmlns:w16cid="http://schemas.microsoft.com/office/word/2016/wordml/cid" xmlns:w16="http://schemas.microsoft.com/office/word/2018/wordml" xmlns:w16sdtdh="http://schemas.microsoft.com/office/word/2020/wordml/sdtdatahash" xmlns:w16se="http://schemas.microsoft.com/office/word/2015/wordml/symex" xmlns:wpg="http://schemas.microsoft.com/office/word/2010/wordprocessingGroup" xmlns:wpi="http://schemas.microsoft.com/office/word/2010/wordprocessingInk" xmlns:wne="http://schemas.microsoft.com/office/word/2006/wordml" xmlns:wps="http://schemas.microsoft.com/office/word/2010/wordprocessingShape" mc:Ignorable="w14 w15 w16se w16cid w16 w16cex w16sdtdh wp14">
+<w:hdr xmlns:wpc="http://schemas.microsoft.com/office/word/2010/wordprocessingCanvas" xmlns:cx="http://schemas.microsoft.com/office/drawing/2014/chartex" xmlns:cx1="http://schemas.microsoft.com/office/drawing/2015/9/8/chartex" xmlns:cx2="http://schemas.microsoft.com/office/drawing/2015/10/21/chartex" xmlns:cx3="http://schemas.microsoft.com/office/drawing/2016/5/9/chartex" xmlns:cx4="http://schemas.microsoft.com/office/drawing/2016/5/10/chartex" xmlns:cx5="http://schemas.microsoft.com/office/drawing/2016/5/11/chartex" xmlns:cx6="http://schemas.microsoft.com/office/drawing/2016/5/12/chartex" xmlns:cx7="http://schemas.microsoft.com/office/drawing/2016/5/13/chartex" xmlns:cx8="http://schemas.microsoft.com/office/drawing/2016/5/14/chartex" xmlns:mc="http://schemas.openxmlformats.org/markup-compatibility/2006" xmlns:aink="http://schemas.microsoft.com/office/drawing/2016/ink" xmlns:am3d="http://schemas.microsoft.com/office/drawing/2017/model3d" xmlns:o="urn:schemas-microsoft-com:office:office" xmlns:oel="http://schemas.microsoft.com/office/2019/extlst" xmlns:r="http://schemas.openxmlformats.org/officeDocument/2006/relationships" xmlns:m="http://schemas.openxmlformats.org/officeDocument/2006/math" xmlns:v="urn:schemas-microsoft-com:vml" xmlns:wp14="http://schemas.microsoft.com/office/word/2010/wordprocessingDrawing" xmlns:wp="http://schemas.openxmlformats.org/drawingml/2006/wordprocessingDrawing" xmlns:w10="urn:schemas-microsoft-com:office:word" xmlns:w="http://schemas.openxmlformats.org/wordprocessingml/2006/main" xmlns:w14="http://schemas.microsoft.com/office/word/2010/wordml" xmlns:w15="http://schemas.microsoft.com/office/word/2012/wordml" xmlns:w16cex="http://schemas.microsoft.com/office/word/2018/wordml/cex" xmlns:w16cid="http://schemas.microsoft.com/office/word/2016/wordml/cid" xmlns:w16="http://schemas.microsoft.com/office/word/2018/wordml" xmlns:w16sdtdh="http://schemas.microsoft.com/office/word/2020/wordml/sdtdatahash" xmlns:w16se="http://schemas.microsoft.com/office/word/2015/wordml/symex" xmlns:wpg="http://schemas.microsoft.com/office/word/2010/wordprocessingGroup" xmlns:wpi="http://schemas.microsoft.com/office/word/2010/wordprocessingInk" xmlns:wne="http://schemas.microsoft.com/office/word/2006/wordml" xmlns:wps="http://schemas.microsoft.com/office/word/2010/wordprocessingShape" mc:Ignorable="w14 w15 w16se w16cid w16 w16cex w16sdtdh wp14">
   <w:p>
     <w:pPr>
       <w:pStyle w:val="Header"/>
@@ -65022,7 +65023,7 @@
 </file>
 
 <file path=word/header3.xml><?xml version="1.0" encoding="utf-8"?>
-<w:hdr xmlns:wpc="http://schemas.microsoft.com/office/word/2010/wordprocessingCanvas" xmlns:cx="http://schemas.microsoft.com/office/drawing/2014/chartex" xmlns:cx1="http://schemas.microsoft.com/office/drawing/2015/9/8/chartex" xmlns:cx2="http://schemas.microsoft.com/office/drawing/2015/10/21/chartex" xmlns:cx3="http://schemas.microsoft.com/office/drawing/2016/5/9/chartex" xmlns:cx4="http://schemas.microsoft.com/office/drawing/2016/5/10/chartex" xmlns:cx5="http://schemas.microsoft.com/office/drawing/2016/5/11/chartex" xmlns:cx6="http://schemas.microsoft.com/office/drawing/2016/5/12/chartex" xmlns:cx7="http://schemas.microsoft.com/office/drawing/2016/5/13/chartex" xmlns:cx8="http://schemas.microsoft.com/office/drawing/2016/5/14/chartex" xmlns:mc="http://schemas.openxmlformats.org/markup-compatibility/2006" xmlns:aink="http://schemas.microsoft.com/office/drawing/2016/ink" xmlns:am3d="http://schemas.microsoft.com/office/drawing/2017/model3d" xmlns:o="urn:schemas-microsoft-com:office:office" xmlns:r="http://schemas.openxmlformats.org/officeDocument/2006/relationships" xmlns:m="http://schemas.openxmlformats.org/officeDocument/2006/math" xmlns:v="urn:schemas-microsoft-com:vml" xmlns:wp14="http://schemas.microsoft.com/office/word/2010/wordprocessingDrawing" xmlns:wp="http://schemas.openxmlformats.org/drawingml/2006/wordprocessingDrawing" xmlns:w10="urn:schemas-microsoft-com:office:word" xmlns:w="http://schemas.openxmlformats.org/wordprocessingml/2006/main" xmlns:w14="http://schemas.microsoft.com/office/word/2010/wordml" xmlns:w15="http://schemas.microsoft.com/office/word/2012/wordml" xmlns:w16cex="http://schemas.microsoft.com/office/word/2018/wordml/cex" xmlns:w16cid="http://schemas.microsoft.com/office/word/2016/wordml/cid" xmlns:w16="http://schemas.microsoft.com/office/word/2018/wordml" xmlns:w16sdtdh="http://schemas.microsoft.com/office/word/2020/wordml/sdtdatahash" xmlns:w16se="http://schemas.microsoft.com/office/word/2015/wordml/symex" xmlns:wpg="http://schemas.microsoft.com/office/word/2010/wordprocessingGroup" xmlns:wpi="http://schemas.microsoft.com/office/word/2010/wordprocessingInk" xmlns:wne="http://schemas.microsoft.com/office/word/2006/wordml" xmlns:wps="http://schemas.microsoft.com/office/word/2010/wordprocessingShape" mc:Ignorable="w14 w15 w16se w16cid w16 w16cex w16sdtdh wp14">
+<w:hdr xmlns:wpc="http://schemas.microsoft.com/office/word/2010/wordprocessingCanvas" xmlns:cx="http://schemas.microsoft.com/office/drawing/2014/chartex" xmlns:cx1="http://schemas.microsoft.com/office/drawing/2015/9/8/chartex" xmlns:cx2="http://schemas.microsoft.com/office/drawing/2015/10/21/chartex" xmlns:cx3="http://schemas.microsoft.com/office/drawing/2016/5/9/chartex" xmlns:cx4="http://schemas.microsoft.com/office/drawing/2016/5/10/chartex" xmlns:cx5="http://schemas.microsoft.com/office/drawing/2016/5/11/chartex" xmlns:cx6="http://schemas.microsoft.com/office/drawing/2016/5/12/chartex" xmlns:cx7="http://schemas.microsoft.com/office/drawing/2016/5/13/chartex" xmlns:cx8="http://schemas.microsoft.com/office/drawing/2016/5/14/chartex" xmlns:mc="http://schemas.openxmlformats.org/markup-compatibility/2006" xmlns:aink="http://schemas.microsoft.com/office/drawing/2016/ink" xmlns:am3d="http://schemas.microsoft.com/office/drawing/2017/model3d" xmlns:o="urn:schemas-microsoft-com:office:office" xmlns:oel="http://schemas.microsoft.com/office/2019/extlst" xmlns:r="http://schemas.openxmlformats.org/officeDocument/2006/relationships" xmlns:m="http://schemas.openxmlformats.org/officeDocument/2006/math" xmlns:v="urn:schemas-microsoft-com:vml" xmlns:wp14="http://schemas.microsoft.com/office/word/2010/wordprocessingDrawing" xmlns:wp="http://schemas.openxmlformats.org/drawingml/2006/wordprocessingDrawing" xmlns:w10="urn:schemas-microsoft-com:office:word" xmlns:w="http://schemas.openxmlformats.org/wordprocessingml/2006/main" xmlns:w14="http://schemas.microsoft.com/office/word/2010/wordml" xmlns:w15="http://schemas.microsoft.com/office/word/2012/wordml" xmlns:w16cex="http://schemas.microsoft.com/office/word/2018/wordml/cex" xmlns:w16cid="http://schemas.microsoft.com/office/word/2016/wordml/cid" xmlns:w16="http://schemas.microsoft.com/office/word/2018/wordml" xmlns:w16sdtdh="http://schemas.microsoft.com/office/word/2020/wordml/sdtdatahash" xmlns:w16se="http://schemas.microsoft.com/office/word/2015/wordml/symex" xmlns:wpg="http://schemas.microsoft.com/office/word/2010/wordprocessingGroup" xmlns:wpi="http://schemas.microsoft.com/office/word/2010/wordprocessingInk" xmlns:wne="http://schemas.microsoft.com/office/word/2006/wordml" xmlns:wps="http://schemas.microsoft.com/office/word/2010/wordprocessingShape" mc:Ignorable="w14 w15 w16se w16cid w16 w16cex w16sdtdh wp14">
   <w:p>
     <w:pPr>
       <w:pStyle w:val="Header"/>
@@ -65035,7 +65036,7 @@
 </file>
 
 <file path=word/header4.xml><?xml version="1.0" encoding="utf-8"?>
-<w:hdr xmlns:wpc="http://schemas.microsoft.com/office/word/2010/wordprocessingCanvas" xmlns:cx="http://schemas.microsoft.com/office/drawing/2014/chartex" xmlns:cx1="http://schemas.microsoft.com/office/drawing/2015/9/8/chartex" xmlns:cx2="http://schemas.microsoft.com/office/drawing/2015/10/21/chartex" xmlns:cx3="http://schemas.microsoft.com/office/drawing/2016/5/9/chartex" xmlns:cx4="http://schemas.microsoft.com/office/drawing/2016/5/10/chartex" xmlns:cx5="http://schemas.microsoft.com/office/drawing/2016/5/11/chartex" xmlns:cx6="http://schemas.microsoft.com/office/drawing/2016/5/12/chartex" xmlns:cx7="http://schemas.microsoft.com/office/drawing/2016/5/13/chartex" xmlns:cx8="http://schemas.microsoft.com/office/drawing/2016/5/14/chartex" xmlns:mc="http://schemas.openxmlformats.org/markup-compatibility/2006" xmlns:aink="http://schemas.microsoft.com/office/drawing/2016/ink" xmlns:am3d="http://schemas.microsoft.com/office/drawing/2017/model3d" xmlns:o="urn:schemas-microsoft-com:office:office" xmlns:r="http://schemas.openxmlformats.org/officeDocument/2006/relationships" xmlns:m="http://schemas.openxmlformats.org/officeDocument/2006/math" xmlns:v="urn:schemas-microsoft-com:vml" xmlns:wp14="http://schemas.microsoft.com/office/word/2010/wordprocessingDrawing" xmlns:wp="http://schemas.openxmlformats.org/drawingml/2006/wordprocessingDrawing" xmlns:w10="urn:schemas-microsoft-com:office:word" xmlns:w="http://schemas.openxmlformats.org/wordprocessingml/2006/main" xmlns:w14="http://schemas.microsoft.com/office/word/2010/wordml" xmlns:w15="http://schemas.microsoft.com/office/word/2012/wordml" xmlns:w16cex="http://schemas.microsoft.com/office/word/2018/wordml/cex" xmlns:w16cid="http://schemas.microsoft.com/office/word/2016/wordml/cid" xmlns:w16="http://schemas.microsoft.com/office/word/2018/wordml" xmlns:w16sdtdh="http://schemas.microsoft.com/office/word/2020/wordml/sdtdatahash" xmlns:w16se="http://schemas.microsoft.com/office/word/2015/wordml/symex" xmlns:wpg="http://schemas.microsoft.com/office/word/2010/wordprocessingGroup" xmlns:wpi="http://schemas.microsoft.com/office/word/2010/wordprocessingInk" xmlns:wne="http://schemas.microsoft.com/office/word/2006/wordml" xmlns:wps="http://schemas.microsoft.com/office/word/2010/wordprocessingShape" mc:Ignorable="w14 w15 w16se w16cid w16 w16cex w16sdtdh wp14">
+<w:hdr xmlns:wpc="http://schemas.microsoft.com/office/word/2010/wordprocessingCanvas" xmlns:cx="http://schemas.microsoft.com/office/drawing/2014/chartex" xmlns:cx1="http://schemas.microsoft.com/office/drawing/2015/9/8/chartex" xmlns:cx2="http://schemas.microsoft.com/office/drawing/2015/10/21/chartex" xmlns:cx3="http://schemas.microsoft.com/office/drawing/2016/5/9/chartex" xmlns:cx4="http://schemas.microsoft.com/office/drawing/2016/5/10/chartex" xmlns:cx5="http://schemas.microsoft.com/office/drawing/2016/5/11/chartex" xmlns:cx6="http://schemas.microsoft.com/office/drawing/2016/5/12/chartex" xmlns:cx7="http://schemas.microsoft.com/office/drawing/2016/5/13/chartex" xmlns:cx8="http://schemas.microsoft.com/office/drawing/2016/5/14/chartex" xmlns:mc="http://schemas.openxmlformats.org/markup-compatibility/2006" xmlns:aink="http://schemas.microsoft.com/office/drawing/2016/ink" xmlns:am3d="http://schemas.microsoft.com/office/drawing/2017/model3d" xmlns:o="urn:schemas-microsoft-com:office:office" xmlns:oel="http://schemas.microsoft.com/office/2019/extlst" xmlns:r="http://schemas.openxmlformats.org/officeDocument/2006/relationships" xmlns:m="http://schemas.openxmlformats.org/officeDocument/2006/math" xmlns:v="urn:schemas-microsoft-com:vml" xmlns:wp14="http://schemas.microsoft.com/office/word/2010/wordprocessingDrawing" xmlns:wp="http://schemas.openxmlformats.org/drawingml/2006/wordprocessingDrawing" xmlns:w10="urn:schemas-microsoft-com:office:word" xmlns:w="http://schemas.openxmlformats.org/wordprocessingml/2006/main" xmlns:w14="http://schemas.microsoft.com/office/word/2010/wordml" xmlns:w15="http://schemas.microsoft.com/office/word/2012/wordml" xmlns:w16cex="http://schemas.microsoft.com/office/word/2018/wordml/cex" xmlns:w16cid="http://schemas.microsoft.com/office/word/2016/wordml/cid" xmlns:w16="http://schemas.microsoft.com/office/word/2018/wordml" xmlns:w16sdtdh="http://schemas.microsoft.com/office/word/2020/wordml/sdtdatahash" xmlns:w16se="http://schemas.microsoft.com/office/word/2015/wordml/symex" xmlns:wpg="http://schemas.microsoft.com/office/word/2010/wordprocessingGroup" xmlns:wpi="http://schemas.microsoft.com/office/word/2010/wordprocessingInk" xmlns:wne="http://schemas.microsoft.com/office/word/2006/wordml" xmlns:wps="http://schemas.microsoft.com/office/word/2010/wordprocessingShape" mc:Ignorable="w14 w15 w16se w16cid w16 w16cex w16sdtdh wp14">
   <w:p>
     <w:pPr>
       <w:pStyle w:val="Header"/>
@@ -65046,7 +65047,7 @@
 </file>
 
 <file path=word/header5.xml><?xml version="1.0" encoding="utf-8"?>
-<w:hdr xmlns:wpc="http://schemas.microsoft.com/office/word/2010/wordprocessingCanvas" xmlns:cx="http://schemas.microsoft.com/office/drawing/2014/chartex" xmlns:cx1="http://schemas.microsoft.com/office/drawing/2015/9/8/chartex" xmlns:cx2="http://schemas.microsoft.com/office/drawing/2015/10/21/chartex" xmlns:cx3="http://schemas.microsoft.com/office/drawing/2016/5/9/chartex" xmlns:cx4="http://schemas.microsoft.com/office/drawing/2016/5/10/chartex" xmlns:cx5="http://schemas.microsoft.com/office/drawing/2016/5/11/chartex" xmlns:cx6="http://schemas.microsoft.com/office/drawing/2016/5/12/chartex" xmlns:cx7="http://schemas.microsoft.com/office/drawing/2016/5/13/chartex" xmlns:cx8="http://schemas.microsoft.com/office/drawing/2016/5/14/chartex" xmlns:mc="http://schemas.openxmlformats.org/markup-compatibility/2006" xmlns:aink="http://schemas.microsoft.com/office/drawing/2016/ink" xmlns:am3d="http://schemas.microsoft.com/office/drawing/2017/model3d" xmlns:o="urn:schemas-microsoft-com:office:office" xmlns:r="http://schemas.openxmlformats.org/officeDocument/2006/relationships" xmlns:m="http://schemas.openxmlformats.org/officeDocument/2006/math" xmlns:v="urn:schemas-microsoft-com:vml" xmlns:wp14="http://schemas.microsoft.com/office/word/2010/wordprocessingDrawing" xmlns:wp="http://schemas.openxmlformats.org/drawingml/2006/wordprocessingDrawing" xmlns:w10="urn:schemas-microsoft-com:office:word" xmlns:w="http://schemas.openxmlformats.org/wordprocessingml/2006/main" xmlns:w14="http://schemas.microsoft.com/office/word/2010/wordml" xmlns:w15="http://schemas.microsoft.com/office/word/2012/wordml" xmlns:w16cex="http://schemas.microsoft.com/office/word/2018/wordml/cex" xmlns:w16cid="http://schemas.microsoft.com/office/word/2016/wordml/cid" xmlns:w16="http://schemas.microsoft.com/office/word/2018/wordml" xmlns:w16sdtdh="http://schemas.microsoft.com/office/word/2020/wordml/sdtdatahash" xmlns:w16se="http://schemas.microsoft.com/office/word/2015/wordml/symex" xmlns:wpg="http://schemas.microsoft.com/office/word/2010/wordprocessingGroup" xmlns:wpi="http://schemas.microsoft.com/office/word/2010/wordprocessingInk" xmlns:wne="http://schemas.microsoft.com/office/word/2006/wordml" xmlns:wps="http://schemas.microsoft.com/office/word/2010/wordprocessingShape" mc:Ignorable="w14 w15 w16se w16cid w16 w16cex w16sdtdh wp14">
+<w:hdr xmlns:wpc="http://schemas.microsoft.com/office/word/2010/wordprocessingCanvas" xmlns:cx="http://schemas.microsoft.com/office/drawing/2014/chartex" xmlns:cx1="http://schemas.microsoft.com/office/drawing/2015/9/8/chartex" xmlns:cx2="http://schemas.microsoft.com/office/drawing/2015/10/21/chartex" xmlns:cx3="http://schemas.microsoft.com/office/drawing/2016/5/9/chartex" xmlns:cx4="http://schemas.microsoft.com/office/drawing/2016/5/10/chartex" xmlns:cx5="http://schemas.microsoft.com/office/drawing/2016/5/11/chartex" xmlns:cx6="http://schemas.microsoft.com/office/drawing/2016/5/12/chartex" xmlns:cx7="http://schemas.microsoft.com/office/drawing/2016/5/13/chartex" xmlns:cx8="http://schemas.microsoft.com/office/drawing/2016/5/14/chartex" xmlns:mc="http://schemas.openxmlformats.org/markup-compatibility/2006" xmlns:aink="http://schemas.microsoft.com/office/drawing/2016/ink" xmlns:am3d="http://schemas.microsoft.com/office/drawing/2017/model3d" xmlns:o="urn:schemas-microsoft-com:office:office" xmlns:oel="http://schemas.microsoft.com/office/2019/extlst" xmlns:r="http://schemas.openxmlformats.org/officeDocument/2006/relationships" xmlns:m="http://schemas.openxmlformats.org/officeDocument/2006/math" xmlns:v="urn:schemas-microsoft-com:vml" xmlns:wp14="http://schemas.microsoft.com/office/word/2010/wordprocessingDrawing" xmlns:wp="http://schemas.openxmlformats.org/drawingml/2006/wordprocessingDrawing" xmlns:w10="urn:schemas-microsoft-com:office:word" xmlns:w="http://schemas.openxmlformats.org/wordprocessingml/2006/main" xmlns:w14="http://schemas.microsoft.com/office/word/2010/wordml" xmlns:w15="http://schemas.microsoft.com/office/word/2012/wordml" xmlns:w16cex="http://schemas.microsoft.com/office/word/2018/wordml/cex" xmlns:w16cid="http://schemas.microsoft.com/office/word/2016/wordml/cid" xmlns:w16="http://schemas.microsoft.com/office/word/2018/wordml" xmlns:w16sdtdh="http://schemas.microsoft.com/office/word/2020/wordml/sdtdatahash" xmlns:w16se="http://schemas.microsoft.com/office/word/2015/wordml/symex" xmlns:wpg="http://schemas.microsoft.com/office/word/2010/wordprocessingGroup" xmlns:wpi="http://schemas.microsoft.com/office/word/2010/wordprocessingInk" xmlns:wne="http://schemas.microsoft.com/office/word/2006/wordml" xmlns:wps="http://schemas.microsoft.com/office/word/2010/wordprocessingShape" mc:Ignorable="w14 w15 w16se w16cid w16 w16cex w16sdtdh wp14">
   <w:p>
     <w:pPr>
       <w:pStyle w:val="Header"/>
@@ -65071,7 +65072,7 @@
 </file>
 
 <file path=word/header6.xml><?xml version="1.0" encoding="utf-8"?>
-<w:hdr xmlns:wpc="http://schemas.microsoft.com/office/word/2010/wordprocessingCanvas" xmlns:cx="http://schemas.microsoft.com/office/drawing/2014/chartex" xmlns:cx1="http://schemas.microsoft.com/office/drawing/2015/9/8/chartex" xmlns:cx2="http://schemas.microsoft.com/office/drawing/2015/10/21/chartex" xmlns:cx3="http://schemas.microsoft.com/office/drawing/2016/5/9/chartex" xmlns:cx4="http://schemas.microsoft.com/office/drawing/2016/5/10/chartex" xmlns:cx5="http://schemas.microsoft.com/office/drawing/2016/5/11/chartex" xmlns:cx6="http://schemas.microsoft.com/office/drawing/2016/5/12/chartex" xmlns:cx7="http://schemas.microsoft.com/office/drawing/2016/5/13/chartex" xmlns:cx8="http://schemas.microsoft.com/office/drawing/2016/5/14/chartex" xmlns:mc="http://schemas.openxmlformats.org/markup-compatibility/2006" xmlns:aink="http://schemas.microsoft.com/office/drawing/2016/ink" xmlns:am3d="http://schemas.microsoft.com/office/drawing/2017/model3d" xmlns:o="urn:schemas-microsoft-com:office:office" xmlns:r="http://schemas.openxmlformats.org/officeDocument/2006/relationships" xmlns:m="http://schemas.openxmlformats.org/officeDocument/2006/math" xmlns:v="urn:schemas-microsoft-com:vml" xmlns:wp14="http://schemas.microsoft.com/office/word/2010/wordprocessingDrawing" xmlns:wp="http://schemas.openxmlformats.org/drawingml/2006/wordprocessingDrawing" xmlns:w10="urn:schemas-microsoft-com:office:word" xmlns:w="http://schemas.openxmlformats.org/wordprocessingml/2006/main" xmlns:w14="http://schemas.microsoft.com/office/word/2010/wordml" xmlns:w15="http://schemas.microsoft.com/office/word/2012/wordml" xmlns:w16cex="http://schemas.microsoft.com/office/word/2018/wordml/cex" xmlns:w16cid="http://schemas.microsoft.com/office/word/2016/wordml/cid" xmlns:w16="http://schemas.microsoft.com/office/word/2018/wordml" xmlns:w16sdtdh="http://schemas.microsoft.com/office/word/2020/wordml/sdtdatahash" xmlns:w16se="http://schemas.microsoft.com/office/word/2015/wordml/symex" xmlns:wpg="http://schemas.microsoft.com/office/word/2010/wordprocessingGroup" xmlns:wpi="http://schemas.microsoft.com/office/word/2010/wordprocessingInk" xmlns:wne="http://schemas.microsoft.com/office/word/2006/wordml" xmlns:wps="http://schemas.microsoft.com/office/word/2010/wordprocessingShape" mc:Ignorable="w14 w15 w16se w16cid w16 w16cex w16sdtdh wp14">
+<w:hdr xmlns:wpc="http://schemas.microsoft.com/office/word/2010/wordprocessingCanvas" xmlns:cx="http://schemas.microsoft.com/office/drawing/2014/chartex" xmlns:cx1="http://schemas.microsoft.com/office/drawing/2015/9/8/chartex" xmlns:cx2="http://schemas.microsoft.com/office/drawing/2015/10/21/chartex" xmlns:cx3="http://schemas.microsoft.com/office/drawing/2016/5/9/chartex" xmlns:cx4="http://schemas.microsoft.com/office/drawing/2016/5/10/chartex" xmlns:cx5="http://schemas.microsoft.com/office/drawing/2016/5/11/chartex" xmlns:cx6="http://schemas.microsoft.com/office/drawing/2016/5/12/chartex" xmlns:cx7="http://schemas.microsoft.com/office/drawing/2016/5/13/chartex" xmlns:cx8="http://schemas.microsoft.com/office/drawing/2016/5/14/chartex" xmlns:mc="http://schemas.openxmlformats.org/markup-compatibility/2006" xmlns:aink="http://schemas.microsoft.com/office/drawing/2016/ink" xmlns:am3d="http://schemas.microsoft.com/office/drawing/2017/model3d" xmlns:o="urn:schemas-microsoft-com:office:office" xmlns:oel="http://schemas.microsoft.com/office/2019/extlst" xmlns:r="http://schemas.openxmlformats.org/officeDocument/2006/relationships" xmlns:m="http://schemas.openxmlformats.org/officeDocument/2006/math" xmlns:v="urn:schemas-microsoft-com:vml" xmlns:wp14="http://schemas.microsoft.com/office/word/2010/wordprocessingDrawing" xmlns:wp="http://schemas.openxmlformats.org/drawingml/2006/wordprocessingDrawing" xmlns:w10="urn:schemas-microsoft-com:office:word" xmlns:w="http://schemas.openxmlformats.org/wordprocessingml/2006/main" xmlns:w14="http://schemas.microsoft.com/office/word/2010/wordml" xmlns:w15="http://schemas.microsoft.com/office/word/2012/wordml" xmlns:w16cex="http://schemas.microsoft.com/office/word/2018/wordml/cex" xmlns:w16cid="http://schemas.microsoft.com/office/word/2016/wordml/cid" xmlns:w16="http://schemas.microsoft.com/office/word/2018/wordml" xmlns:w16sdtdh="http://schemas.microsoft.com/office/word/2020/wordml/sdtdatahash" xmlns:w16se="http://schemas.microsoft.com/office/word/2015/wordml/symex" xmlns:wpg="http://schemas.microsoft.com/office/word/2010/wordprocessingGroup" xmlns:wpi="http://schemas.microsoft.com/office/word/2010/wordprocessingInk" xmlns:wne="http://schemas.microsoft.com/office/word/2006/wordml" xmlns:wps="http://schemas.microsoft.com/office/word/2010/wordprocessingShape" mc:Ignorable="w14 w15 w16se w16cid w16 w16cex w16sdtdh wp14">
   <w:p>
     <w:pPr>
       <w:pStyle w:val="Header"/>
@@ -65082,7 +65083,7 @@
 </file>
 
 <file path=word/header7.xml><?xml version="1.0" encoding="utf-8"?>
-<w:hdr xmlns:wpc="http://schemas.microsoft.com/office/word/2010/wordprocessingCanvas" xmlns:cx="http://schemas.microsoft.com/office/drawing/2014/chartex" xmlns:cx1="http://schemas.microsoft.com/office/drawing/2015/9/8/chartex" xmlns:cx2="http://schemas.microsoft.com/office/drawing/2015/10/21/chartex" xmlns:cx3="http://schemas.microsoft.com/office/drawing/2016/5/9/chartex" xmlns:cx4="http://schemas.microsoft.com/office/drawing/2016/5/10/chartex" xmlns:cx5="http://schemas.microsoft.com/office/drawing/2016/5/11/chartex" xmlns:cx6="http://schemas.microsoft.com/office/drawing/2016/5/12/chartex" xmlns:cx7="http://schemas.microsoft.com/office/drawing/2016/5/13/chartex" xmlns:cx8="http://schemas.microsoft.com/office/drawing/2016/5/14/chartex" xmlns:mc="http://schemas.openxmlformats.org/markup-compatibility/2006" xmlns:aink="http://schemas.microsoft.com/office/drawing/2016/ink" xmlns:am3d="http://schemas.microsoft.com/office/drawing/2017/model3d" xmlns:o="urn:schemas-microsoft-com:office:office" xmlns:r="http://schemas.openxmlformats.org/officeDocument/2006/relationships" xmlns:m="http://schemas.openxmlformats.org/officeDocument/2006/math" xmlns:v="urn:schemas-microsoft-com:vml" xmlns:wp14="http://schemas.microsoft.com/office/word/2010/wordprocessingDrawing" xmlns:wp="http://schemas.openxmlformats.org/drawingml/2006/wordprocessingDrawing" xmlns:w10="urn:schemas-microsoft-com:office:word" xmlns:w="http://schemas.openxmlformats.org/wordprocessingml/2006/main" xmlns:w14="http://schemas.microsoft.com/office/word/2010/wordml" xmlns:w15="http://schemas.microsoft.com/office/word/2012/wordml" xmlns:w16cex="http://schemas.microsoft.com/office/word/2018/wordml/cex" xmlns:w16cid="http://schemas.microsoft.com/office/word/2016/wordml/cid" xmlns:w16="http://schemas.microsoft.com/office/word/2018/wordml" xmlns:w16sdtdh="http://schemas.microsoft.com/office/word/2020/wordml/sdtdatahash" xmlns:w16se="http://schemas.microsoft.com/office/word/2015/wordml/symex" xmlns:wpg="http://schemas.microsoft.com/office/word/2010/wordprocessingGroup" xmlns:wpi="http://schemas.microsoft.com/office/word/2010/wordprocessingInk" xmlns:wne="http://schemas.microsoft.com/office/word/2006/wordml" xmlns:wps="http://schemas.microsoft.com/office/word/2010/wordprocessingShape" mc:Ignorable="w14 w15 w16se w16cid w16 w16cex w16sdtdh wp14">
+<w:hdr xmlns:wpc="http://schemas.microsoft.com/office/word/2010/wordprocessingCanvas" xmlns:cx="http://schemas.microsoft.com/office/drawing/2014/chartex" xmlns:cx1="http://schemas.microsoft.com/office/drawing/2015/9/8/chartex" xmlns:cx2="http://schemas.microsoft.com/office/drawing/2015/10/21/chartex" xmlns:cx3="http://schemas.microsoft.com/office/drawing/2016/5/9/chartex" xmlns:cx4="http://schemas.microsoft.com/office/drawing/2016/5/10/chartex" xmlns:cx5="http://schemas.microsoft.com/office/drawing/2016/5/11/chartex" xmlns:cx6="http://schemas.microsoft.com/office/drawing/2016/5/12/chartex" xmlns:cx7="http://schemas.microsoft.com/office/drawing/2016/5/13/chartex" xmlns:cx8="http://schemas.microsoft.com/office/drawing/2016/5/14/chartex" xmlns:mc="http://schemas.openxmlformats.org/markup-compatibility/2006" xmlns:aink="http://schemas.microsoft.com/office/drawing/2016/ink" xmlns:am3d="http://schemas.microsoft.com/office/drawing/2017/model3d" xmlns:o="urn:schemas-microsoft-com:office:office" xmlns:oel="http://schemas.microsoft.com/office/2019/extlst" xmlns:r="http://schemas.openxmlformats.org/officeDocument/2006/relationships" xmlns:m="http://schemas.openxmlformats.org/officeDocument/2006/math" xmlns:v="urn:schemas-microsoft-com:vml" xmlns:wp14="http://schemas.microsoft.com/office/word/2010/wordprocessingDrawing" xmlns:wp="http://schemas.openxmlformats.org/drawingml/2006/wordprocessingDrawing" xmlns:w10="urn:schemas-microsoft-com:office:word" xmlns:w="http://schemas.openxmlformats.org/wordprocessingml/2006/main" xmlns:w14="http://schemas.microsoft.com/office/word/2010/wordml" xmlns:w15="http://schemas.microsoft.com/office/word/2012/wordml" xmlns:w16cex="http://schemas.microsoft.com/office/word/2018/wordml/cex" xmlns:w16cid="http://schemas.microsoft.com/office/word/2016/wordml/cid" xmlns:w16="http://schemas.microsoft.com/office/word/2018/wordml" xmlns:w16sdtdh="http://schemas.microsoft.com/office/word/2020/wordml/sdtdatahash" xmlns:w16se="http://schemas.microsoft.com/office/word/2015/wordml/symex" xmlns:wpg="http://schemas.microsoft.com/office/word/2010/wordprocessingGroup" xmlns:wpi="http://schemas.microsoft.com/office/word/2010/wordprocessingInk" xmlns:wne="http://schemas.microsoft.com/office/word/2006/wordml" xmlns:wps="http://schemas.microsoft.com/office/word/2010/wordprocessingShape" mc:Ignorable="w14 w15 w16se w16cid w16 w16cex w16sdtdh wp14">
   <w:p>
     <w:pPr>
       <w:pStyle w:val="Header"/>
@@ -65092,7 +65093,7 @@
 </file>
 
 <file path=word/numbering.xml><?xml version="1.0" encoding="utf-8"?>
-<w:numbering xmlns:wpc="http://schemas.microsoft.com/office/word/2010/wordprocessingCanvas" xmlns:cx="http://schemas.microsoft.com/office/drawing/2014/chartex" xmlns:cx1="http://schemas.microsoft.com/office/drawing/2015/9/8/chartex" xmlns:cx2="http://schemas.microsoft.com/office/drawing/2015/10/21/chartex" xmlns:cx3="http://schemas.microsoft.com/office/drawing/2016/5/9/chartex" xmlns:cx4="http://schemas.microsoft.com/office/drawing/2016/5/10/chartex" xmlns:cx5="http://schemas.microsoft.com/office/drawing/2016/5/11/chartex" xmlns:cx6="http://schemas.microsoft.com/office/drawing/2016/5/12/chartex" xmlns:cx7="http://schemas.microsoft.com/office/drawing/2016/5/13/chartex" xmlns:cx8="http://schemas.microsoft.com/office/drawing/2016/5/14/chartex" xmlns:mc="http://schemas.openxmlformats.org/markup-compatibility/2006" xmlns:aink="http://schemas.microsoft.com/office/drawing/2016/ink" xmlns:am3d="http://schemas.microsoft.com/office/drawing/2017/model3d" xmlns:o="urn:schemas-microsoft-com:office:office" xmlns:r="http://schemas.openxmlformats.org/officeDocument/2006/relationships" xmlns:m="http://schemas.openxmlformats.org/officeDocument/2006/math" xmlns:v="urn:schemas-microsoft-com:vml" xmlns:wp14="http://schemas.microsoft.com/office/word/2010/wordprocessingDrawing" xmlns:wp="http://schemas.openxmlformats.org/drawingml/2006/wordprocessingDrawing" xmlns:w10="urn:schemas-microsoft-com:office:word" xmlns:w="http://schemas.openxmlformats.org/wordprocessingml/2006/main" xmlns:w14="http://schemas.microsoft.com/office/word/2010/wordml" xmlns:w15="http://schemas.microsoft.com/office/word/2012/wordml" xmlns:w16cex="http://schemas.microsoft.com/office/word/2018/wordml/cex" xmlns:w16cid="http://schemas.microsoft.com/office/word/2016/wordml/cid" xmlns:w16="http://schemas.microsoft.com/office/word/2018/wordml" xmlns:w16sdtdh="http://schemas.microsoft.com/office/word/2020/wordml/sdtdatahash" xmlns:w16se="http://schemas.microsoft.com/office/word/2015/wordml/symex" xmlns:wpg="http://schemas.microsoft.com/office/word/2010/wordprocessingGroup" xmlns:wpi="http://schemas.microsoft.com/office/word/2010/wordprocessingInk" xmlns:wne="http://schemas.microsoft.com/office/word/2006/wordml" xmlns:wps="http://schemas.microsoft.com/office/word/2010/wordprocessingShape" mc:Ignorable="w14 w15 w16se w16cid w16 w16cex w16sdtdh wp14">
+<w:numbering xmlns:wpc="http://schemas.microsoft.com/office/word/2010/wordprocessingCanvas" xmlns:cx="http://schemas.microsoft.com/office/drawing/2014/chartex" xmlns:cx1="http://schemas.microsoft.com/office/drawing/2015/9/8/chartex" xmlns:cx2="http://schemas.microsoft.com/office/drawing/2015/10/21/chartex" xmlns:cx3="http://schemas.microsoft.com/office/drawing/2016/5/9/chartex" xmlns:cx4="http://schemas.microsoft.com/office/drawing/2016/5/10/chartex" xmlns:cx5="http://schemas.microsoft.com/office/drawing/2016/5/11/chartex" xmlns:cx6="http://schemas.microsoft.com/office/drawing/2016/5/12/chartex" xmlns:cx7="http://schemas.microsoft.com/office/drawing/2016/5/13/chartex" xmlns:cx8="http://schemas.microsoft.com/office/drawing/2016/5/14/chartex" xmlns:mc="http://schemas.openxmlformats.org/markup-compatibility/2006" xmlns:aink="http://schemas.microsoft.com/office/drawing/2016/ink" xmlns:am3d="http://schemas.microsoft.com/office/drawing/2017/model3d" xmlns:o="urn:schemas-microsoft-com:office:office" xmlns:oel="http://schemas.microsoft.com/office/2019/extlst" xmlns:r="http://schemas.openxmlformats.org/officeDocument/2006/relationships" xmlns:m="http://schemas.openxmlformats.org/officeDocument/2006/math" xmlns:v="urn:schemas-microsoft-com:vml" xmlns:wp14="http://schemas.microsoft.com/office/word/2010/wordprocessingDrawing" xmlns:wp="http://schemas.openxmlformats.org/drawingml/2006/wordprocessingDrawing" xmlns:w10="urn:schemas-microsoft-com:office:word" xmlns:w="http://schemas.openxmlformats.org/wordprocessingml/2006/main" xmlns:w14="http://schemas.microsoft.com/office/word/2010/wordml" xmlns:w15="http://schemas.microsoft.com/office/word/2012/wordml" xmlns:w16cex="http://schemas.microsoft.com/office/word/2018/wordml/cex" xmlns:w16cid="http://schemas.microsoft.com/office/word/2016/wordml/cid" xmlns:w16="http://schemas.microsoft.com/office/word/2018/wordml" xmlns:w16sdtdh="http://schemas.microsoft.com/office/word/2020/wordml/sdtdatahash" xmlns:w16se="http://schemas.microsoft.com/office/word/2015/wordml/symex" xmlns:wpg="http://schemas.microsoft.com/office/word/2010/wordprocessingGroup" xmlns:wpi="http://schemas.microsoft.com/office/word/2010/wordprocessingInk" xmlns:wne="http://schemas.microsoft.com/office/word/2006/wordml" xmlns:wps="http://schemas.microsoft.com/office/word/2010/wordprocessingShape" mc:Ignorable="w14 w15 w16se w16cid w16 w16cex w16sdtdh wp14">
   <w:abstractNum w:abstractNumId="0" w15:restartNumberingAfterBreak="0">
     <w:nsid w:val="00000001"/>
     <w:multiLevelType w:val="singleLevel"/>

</xml_diff>